<commit_message>
updates from face-to-face Feb 25
</commit_message>
<xml_diff>
--- a/FHIR-R4/IHE_ITI_Suppl_PDQm.docx
+++ b/FHIR-R4/IHE_ITI_Suppl_PDQm.docx
@@ -479,8 +479,6 @@
           <w:t>February 24</w:t>
         </w:r>
       </w:ins>
-      <w:bookmarkStart w:id="5" w:name="_GoBack"/>
-      <w:bookmarkEnd w:id="5"/>
       <w:r>
         <w:t>,</w:t>
       </w:r>
@@ -5701,24 +5699,24 @@
           <w:noProof w:val="0"/>
         </w:rPr>
       </w:pPr>
-      <w:bookmarkStart w:id="6" w:name="_Toc201058865"/>
-      <w:bookmarkStart w:id="7" w:name="_Toc201058970"/>
-      <w:bookmarkStart w:id="8" w:name="_Toc504625752"/>
-      <w:bookmarkStart w:id="9" w:name="_Toc530206505"/>
-      <w:bookmarkStart w:id="10" w:name="_Toc1388425"/>
-      <w:bookmarkStart w:id="11" w:name="_Toc1388579"/>
-      <w:bookmarkStart w:id="12" w:name="_Toc1456606"/>
-      <w:bookmarkStart w:id="13" w:name="_Toc37034630"/>
-      <w:bookmarkStart w:id="14" w:name="_Toc38846108"/>
+      <w:bookmarkStart w:id="5" w:name="_Toc201058865"/>
+      <w:bookmarkStart w:id="6" w:name="_Toc201058970"/>
+      <w:bookmarkStart w:id="7" w:name="_Toc504625752"/>
+      <w:bookmarkStart w:id="8" w:name="_Toc530206505"/>
+      <w:bookmarkStart w:id="9" w:name="_Toc1388425"/>
+      <w:bookmarkStart w:id="10" w:name="_Toc1388579"/>
+      <w:bookmarkStart w:id="11" w:name="_Toc1456606"/>
+      <w:bookmarkStart w:id="12" w:name="_Toc37034630"/>
+      <w:bookmarkStart w:id="13" w:name="_Toc38846108"/>
+      <w:bookmarkEnd w:id="5"/>
       <w:bookmarkEnd w:id="6"/>
-      <w:bookmarkEnd w:id="7"/>
       <w:r>
         <w:rPr>
           <w:noProof w:val="0"/>
         </w:rPr>
         <w:br w:type="page"/>
       </w:r>
-      <w:bookmarkStart w:id="15" w:name="_Toc534976138"/>
+      <w:bookmarkStart w:id="14" w:name="_Toc534976138"/>
       <w:r>
         <w:rPr>
           <w:noProof w:val="0"/>
@@ -5726,20 +5724,20 @@
         <w:lastRenderedPageBreak/>
         <w:t>Introduction</w:t>
       </w:r>
+      <w:bookmarkEnd w:id="7"/>
       <w:bookmarkEnd w:id="8"/>
       <w:bookmarkEnd w:id="9"/>
       <w:bookmarkEnd w:id="10"/>
       <w:bookmarkEnd w:id="11"/>
       <w:bookmarkEnd w:id="12"/>
       <w:bookmarkEnd w:id="13"/>
+      <w:r>
+        <w:rPr>
+          <w:noProof w:val="0"/>
+        </w:rPr>
+        <w:t xml:space="preserve"> to this Supplement</w:t>
+      </w:r>
       <w:bookmarkEnd w:id="14"/>
-      <w:r>
-        <w:rPr>
-          <w:noProof w:val="0"/>
-        </w:rPr>
-        <w:t xml:space="preserve"> to this Supplement</w:t>
-      </w:r>
-      <w:bookmarkEnd w:id="15"/>
     </w:p>
     <w:p>
       <w:pPr>
@@ -5775,9 +5773,9 @@
             <w:pPr>
               <w:pStyle w:val="BodyText"/>
             </w:pPr>
-            <w:bookmarkStart w:id="16" w:name="OLE_LINK11"/>
-            <w:bookmarkStart w:id="17" w:name="OLE_LINK15"/>
-            <w:bookmarkStart w:id="18" w:name="OLE_LINK16"/>
+            <w:bookmarkStart w:id="15" w:name="OLE_LINK11"/>
+            <w:bookmarkStart w:id="16" w:name="OLE_LINK15"/>
+            <w:bookmarkStart w:id="17" w:name="OLE_LINK16"/>
             <w:r>
               <w:t>Whenever possible, IHE profiles are based on established and stable underlying standards. However, if an IHE committee determines that an emerging standard offers significant benefits for the use cases it is attempting to address and has a high likelihood of industry adoption, it may develop IHE profiles and related specifications based on such a standard.</w:t>
             </w:r>
@@ -5889,9 +5887,9 @@
               <w:t>, used in this profile, and their FMM levels are:</w:t>
             </w:r>
           </w:p>
+          <w:bookmarkEnd w:id="15"/>
           <w:bookmarkEnd w:id="16"/>
           <w:bookmarkEnd w:id="17"/>
-          <w:bookmarkEnd w:id="18"/>
           <w:p>
             <w:pPr>
               <w:pStyle w:val="BodyText"/>
@@ -6169,7 +6167,7 @@
           </mc:Choice>
           <mc:Fallback>
             <w:pict>
-              <v:shapetype w14:anchorId="02BD0F7B" id="_x0000_t75" coordsize="21600,21600" o:spt="75" o:preferrelative="t" path="m@4@5l@4@11@9@11@9@5xe" filled="f" stroked="f">
+              <v:shapetype w14:anchorId="73F9CFFF" id="_x0000_t75" coordsize="21600,21600" o:spt="75" o:preferrelative="t" path="m@4@5l@4@11@9@11@9@5xe" filled="f" stroked="f">
                 <v:stroke joinstyle="miter"/>
                 <v:formulas>
                   <v:f eqn="if lineDrawn pixelLineWidth 0"/>
@@ -6435,14 +6433,14 @@
           <w:noProof w:val="0"/>
         </w:rPr>
       </w:pPr>
-      <w:bookmarkStart w:id="19" w:name="_Toc534976139"/>
+      <w:bookmarkStart w:id="18" w:name="_Toc534976139"/>
       <w:r>
         <w:rPr>
           <w:noProof w:val="0"/>
         </w:rPr>
         <w:t>Open Issues and Questions</w:t>
       </w:r>
-      <w:bookmarkEnd w:id="19"/>
+      <w:bookmarkEnd w:id="18"/>
     </w:p>
     <w:p>
       <w:pPr>
@@ -6467,16 +6465,16 @@
           <w:noProof w:val="0"/>
         </w:rPr>
       </w:pPr>
-      <w:bookmarkStart w:id="20" w:name="_Toc534976140"/>
-      <w:bookmarkStart w:id="21" w:name="_Toc473170357"/>
-      <w:bookmarkStart w:id="22" w:name="_Toc504625754"/>
+      <w:bookmarkStart w:id="19" w:name="_Toc534976140"/>
+      <w:bookmarkStart w:id="20" w:name="_Toc473170357"/>
+      <w:bookmarkStart w:id="21" w:name="_Toc504625754"/>
       <w:r>
         <w:rPr>
           <w:noProof w:val="0"/>
         </w:rPr>
         <w:t>Closed Issues</w:t>
       </w:r>
-      <w:bookmarkEnd w:id="20"/>
+      <w:bookmarkEnd w:id="19"/>
     </w:p>
     <w:p>
       <w:pPr>
@@ -6545,7 +6543,7 @@
           <w:noProof w:val="0"/>
         </w:rPr>
       </w:pPr>
-      <w:bookmarkStart w:id="23" w:name="_Toc534976141"/>
+      <w:bookmarkStart w:id="22" w:name="_Toc534976141"/>
       <w:r>
         <w:rPr>
           <w:noProof w:val="0"/>
@@ -6553,7 +6551,7 @@
         <w:lastRenderedPageBreak/>
         <w:t>General Introduction</w:t>
       </w:r>
-      <w:bookmarkEnd w:id="23"/>
+      <w:bookmarkEnd w:id="22"/>
     </w:p>
     <w:p>
       <w:pPr>
@@ -6575,7 +6573,7 @@
           <w:noProof w:val="0"/>
         </w:rPr>
       </w:pPr>
-      <w:bookmarkStart w:id="24" w:name="_Toc534976142"/>
+      <w:bookmarkStart w:id="23" w:name="_Toc534976142"/>
       <w:r>
         <w:rPr>
           <w:noProof w:val="0"/>
@@ -6594,7 +6592,7 @@
         </w:rPr>
         <w:t xml:space="preserve"> Actor Summary Definitions</w:t>
       </w:r>
-      <w:bookmarkEnd w:id="24"/>
+      <w:bookmarkEnd w:id="23"/>
     </w:p>
     <w:tbl>
       <w:tblPr>
@@ -6639,7 +6637,7 @@
           <w:noProof w:val="0"/>
         </w:rPr>
       </w:pPr>
-      <w:bookmarkStart w:id="25" w:name="_Toc534976143"/>
+      <w:bookmarkStart w:id="24" w:name="_Toc534976143"/>
       <w:r>
         <w:rPr>
           <w:noProof w:val="0"/>
@@ -6658,7 +6656,7 @@
         </w:rPr>
         <w:t xml:space="preserve"> Transaction Summary Definitions</w:t>
       </w:r>
-      <w:bookmarkEnd w:id="25"/>
+      <w:bookmarkEnd w:id="24"/>
     </w:p>
     <w:p>
       <w:pPr>
@@ -6809,14 +6807,14 @@
           <w:noProof w:val="0"/>
         </w:rPr>
       </w:pPr>
-      <w:bookmarkStart w:id="26" w:name="_Toc534976144"/>
+      <w:bookmarkStart w:id="25" w:name="_Toc534976144"/>
       <w:r>
         <w:rPr>
           <w:noProof w:val="0"/>
         </w:rPr>
         <w:t>Glossary</w:t>
       </w:r>
-      <w:bookmarkEnd w:id="26"/>
+      <w:bookmarkEnd w:id="25"/>
     </w:p>
     <w:p>
       <w:pPr>
@@ -6835,7 +6833,7 @@
       <w:pPr>
         <w:pStyle w:val="PartTitle"/>
       </w:pPr>
-      <w:bookmarkStart w:id="27" w:name="_Toc534976145"/>
+      <w:bookmarkStart w:id="26" w:name="_Toc534976145"/>
       <w:r>
         <w:lastRenderedPageBreak/>
         <w:t xml:space="preserve">Volume </w:t>
@@ -6852,7 +6850,7 @@
       <w:r>
         <w:t>Profiles</w:t>
       </w:r>
-      <w:bookmarkEnd w:id="27"/>
+      <w:bookmarkEnd w:id="26"/>
     </w:p>
     <w:p>
       <w:pPr>
@@ -6865,13 +6863,13 @@
           <w:noProof w:val="0"/>
         </w:rPr>
       </w:pPr>
-      <w:bookmarkStart w:id="28" w:name="_Toc534976146"/>
-      <w:bookmarkStart w:id="29" w:name="_Toc530206507"/>
-      <w:bookmarkStart w:id="30" w:name="_Toc1388427"/>
-      <w:bookmarkStart w:id="31" w:name="_Toc1388581"/>
-      <w:bookmarkStart w:id="32" w:name="_Toc1456608"/>
-      <w:bookmarkStart w:id="33" w:name="_Toc37034633"/>
-      <w:bookmarkStart w:id="34" w:name="_Toc38846111"/>
+      <w:bookmarkStart w:id="27" w:name="_Toc534976146"/>
+      <w:bookmarkStart w:id="28" w:name="_Toc530206507"/>
+      <w:bookmarkStart w:id="29" w:name="_Toc1388427"/>
+      <w:bookmarkStart w:id="30" w:name="_Toc1388581"/>
+      <w:bookmarkStart w:id="31" w:name="_Toc1456608"/>
+      <w:bookmarkStart w:id="32" w:name="_Toc37034633"/>
+      <w:bookmarkStart w:id="33" w:name="_Toc38846111"/>
       <w:r>
         <w:rPr>
           <w:noProof w:val="0"/>
@@ -6884,7 +6882,7 @@
         </w:rPr>
         <w:t>Licenses</w:t>
       </w:r>
-      <w:bookmarkEnd w:id="28"/>
+      <w:bookmarkEnd w:id="27"/>
     </w:p>
     <w:p>
       <w:pPr>
@@ -6970,14 +6968,14 @@
           <w:noProof w:val="0"/>
         </w:rPr>
       </w:pPr>
-      <w:bookmarkStart w:id="35" w:name="_Toc534976147"/>
+      <w:bookmarkStart w:id="34" w:name="_Toc534976147"/>
       <w:r>
         <w:rPr>
           <w:noProof w:val="0"/>
         </w:rPr>
         <w:t>8.6 PDQ Cross Profile Considerations</w:t>
       </w:r>
-      <w:bookmarkEnd w:id="35"/>
+      <w:bookmarkEnd w:id="34"/>
     </w:p>
     <w:p>
       <w:pPr>
@@ -7075,22 +7073,22 @@
       <w:pPr>
         <w:pStyle w:val="EditorInstructions"/>
       </w:pPr>
-      <w:bookmarkStart w:id="36" w:name="_Toc473170358"/>
-      <w:bookmarkStart w:id="37" w:name="_Toc504625755"/>
-      <w:bookmarkStart w:id="38" w:name="_Toc530206508"/>
-      <w:bookmarkStart w:id="39" w:name="_Toc1388428"/>
-      <w:bookmarkStart w:id="40" w:name="_Toc1388582"/>
-      <w:bookmarkStart w:id="41" w:name="_Toc1456609"/>
-      <w:bookmarkStart w:id="42" w:name="_Toc37034634"/>
-      <w:bookmarkStart w:id="43" w:name="_Toc38846112"/>
+      <w:bookmarkStart w:id="35" w:name="_Toc473170358"/>
+      <w:bookmarkStart w:id="36" w:name="_Toc504625755"/>
+      <w:bookmarkStart w:id="37" w:name="_Toc530206508"/>
+      <w:bookmarkStart w:id="38" w:name="_Toc1388428"/>
+      <w:bookmarkStart w:id="39" w:name="_Toc1388582"/>
+      <w:bookmarkStart w:id="40" w:name="_Toc1456609"/>
+      <w:bookmarkStart w:id="41" w:name="_Toc37034634"/>
+      <w:bookmarkStart w:id="42" w:name="_Toc38846112"/>
+      <w:bookmarkEnd w:id="20"/>
       <w:bookmarkEnd w:id="21"/>
-      <w:bookmarkEnd w:id="22"/>
+      <w:bookmarkEnd w:id="28"/>
       <w:bookmarkEnd w:id="29"/>
       <w:bookmarkEnd w:id="30"/>
       <w:bookmarkEnd w:id="31"/>
       <w:bookmarkEnd w:id="32"/>
       <w:bookmarkEnd w:id="33"/>
-      <w:bookmarkEnd w:id="34"/>
       <w:r>
         <w:t xml:space="preserve">Add the </w:t>
       </w:r>
@@ -7119,14 +7117,14 @@
           <w:noProof w:val="0"/>
         </w:rPr>
       </w:pPr>
-      <w:bookmarkStart w:id="44" w:name="_Toc534976148"/>
+      <w:bookmarkStart w:id="43" w:name="_Toc534976148"/>
       <w:r>
         <w:rPr>
           <w:noProof w:val="0"/>
         </w:rPr>
         <w:t>24.6 PDQv3 Cross Profile Considerations</w:t>
       </w:r>
-      <w:bookmarkEnd w:id="44"/>
+      <w:bookmarkEnd w:id="43"/>
     </w:p>
     <w:p>
       <w:pPr>
@@ -7247,7 +7245,7 @@
           <w:noProof w:val="0"/>
         </w:rPr>
       </w:pPr>
-      <w:bookmarkStart w:id="45" w:name="_Toc534976149"/>
+      <w:bookmarkStart w:id="44" w:name="_Toc534976149"/>
       <w:r>
         <w:rPr>
           <w:noProof w:val="0"/>
@@ -7284,7 +7282,7 @@
         </w:rPr>
         <w:t>Query for Mobile</w:t>
       </w:r>
-      <w:bookmarkEnd w:id="45"/>
+      <w:bookmarkEnd w:id="44"/>
     </w:p>
     <w:p>
       <w:pPr>
@@ -7338,7 +7336,7 @@
           <w:noProof w:val="0"/>
         </w:rPr>
       </w:pPr>
-      <w:bookmarkStart w:id="46" w:name="_Toc534976150"/>
+      <w:bookmarkStart w:id="45" w:name="_Toc534976150"/>
       <w:r>
         <w:rPr>
           <w:noProof w:val="0"/>
@@ -7376,6 +7374,7 @@
         </w:rPr>
         <w:t>Transactions</w:t>
       </w:r>
+      <w:bookmarkEnd w:id="35"/>
       <w:bookmarkEnd w:id="36"/>
       <w:bookmarkEnd w:id="37"/>
       <w:bookmarkEnd w:id="38"/>
@@ -7383,22 +7382,21 @@
       <w:bookmarkEnd w:id="40"/>
       <w:bookmarkEnd w:id="41"/>
       <w:bookmarkEnd w:id="42"/>
-      <w:bookmarkEnd w:id="43"/>
       <w:r>
         <w:rPr>
           <w:noProof w:val="0"/>
         </w:rPr>
         <w:t>, and Content Modules</w:t>
       </w:r>
-      <w:bookmarkStart w:id="47" w:name="_Toc473170359"/>
-      <w:bookmarkStart w:id="48" w:name="_Toc504625756"/>
-      <w:bookmarkStart w:id="49" w:name="_Toc530206509"/>
-      <w:bookmarkStart w:id="50" w:name="_Toc1388429"/>
-      <w:bookmarkStart w:id="51" w:name="_Toc1388583"/>
-      <w:bookmarkStart w:id="52" w:name="_Toc1456610"/>
-      <w:bookmarkStart w:id="53" w:name="_Toc37034635"/>
-      <w:bookmarkStart w:id="54" w:name="_Toc38846113"/>
-      <w:bookmarkEnd w:id="46"/>
+      <w:bookmarkStart w:id="46" w:name="_Toc473170359"/>
+      <w:bookmarkStart w:id="47" w:name="_Toc504625756"/>
+      <w:bookmarkStart w:id="48" w:name="_Toc530206509"/>
+      <w:bookmarkStart w:id="49" w:name="_Toc1388429"/>
+      <w:bookmarkStart w:id="50" w:name="_Toc1388583"/>
+      <w:bookmarkStart w:id="51" w:name="_Toc1456610"/>
+      <w:bookmarkStart w:id="52" w:name="_Toc37034635"/>
+      <w:bookmarkStart w:id="53" w:name="_Toc38846113"/>
+      <w:bookmarkEnd w:id="45"/>
     </w:p>
     <w:p>
       <w:pPr>
@@ -7510,7 +7508,7 @@
                           <a:noFill/>
                           <a:extLst>
                             <a:ext uri="{909E8E84-426E-40dd-AFC4-6F175D3DCCD1}">
-                              <a14:hiddenFill xmlns="" xmlns:mo="http://schemas.microsoft.com/office/mac/office/2008/main" xmlns:mv="urn:schemas-microsoft-com:mac:vml" xmlns:o="urn:schemas-microsoft-com:office:office" xmlns:v="urn:schemas-microsoft-com:vml" xmlns:w10="urn:schemas-microsoft-com:office:word" xmlns:w="http://schemas.openxmlformats.org/wordprocessingml/2006/main" xmlns:a14="http://schemas.microsoft.com/office/drawing/2010/main">
+                              <a14:hiddenFill xmlns:a14="http://schemas.microsoft.com/office/drawing/2010/main" xmlns:w="http://schemas.openxmlformats.org/wordprocessingml/2006/main" xmlns:w10="urn:schemas-microsoft-com:office:word" xmlns:v="urn:schemas-microsoft-com:vml" xmlns:o="urn:schemas-microsoft-com:office:office" xmlns:mv="urn:schemas-microsoft-com:mac:vml" xmlns:mo="http://schemas.microsoft.com/office/mac/office/2008/main" xmlns="">
                                 <a:solidFill>
                                   <a:srgbClr val="FFFFFF"/>
                                 </a:solidFill>
@@ -7544,7 +7542,7 @@
                           </a:ln>
                           <a:extLst>
                             <a:ext uri="{909E8E84-426E-40dd-AFC4-6F175D3DCCD1}">
-                              <a14:hiddenFill xmlns="" xmlns:mo="http://schemas.microsoft.com/office/mac/office/2008/main" xmlns:mv="urn:schemas-microsoft-com:mac:vml" xmlns:o="urn:schemas-microsoft-com:office:office" xmlns:v="urn:schemas-microsoft-com:vml" xmlns:w10="urn:schemas-microsoft-com:office:word" xmlns:w="http://schemas.openxmlformats.org/wordprocessingml/2006/main" xmlns:a14="http://schemas.microsoft.com/office/drawing/2010/main">
+                              <a14:hiddenFill xmlns:a14="http://schemas.microsoft.com/office/drawing/2010/main" xmlns:w="http://schemas.openxmlformats.org/wordprocessingml/2006/main" xmlns:w10="urn:schemas-microsoft-com:office:word" xmlns:v="urn:schemas-microsoft-com:vml" xmlns:o="urn:schemas-microsoft-com:office:office" xmlns:mv="urn:schemas-microsoft-com:mac:vml" xmlns:mo="http://schemas.microsoft.com/office/mac/office/2008/main" xmlns="">
                                 <a:noFill/>
                               </a14:hiddenFill>
                             </a:ext>
@@ -7655,14 +7653,14 @@
                           </a:ln>
                           <a:extLst>
                             <a:ext uri="{909E8E84-426E-40dd-AFC4-6F175D3DCCD1}">
-                              <a14:hiddenFill xmlns="" xmlns:mo="http://schemas.microsoft.com/office/mac/office/2008/main" xmlns:mv="urn:schemas-microsoft-com:mac:vml" xmlns:o="urn:schemas-microsoft-com:office:office" xmlns:v="urn:schemas-microsoft-com:vml" xmlns:w10="urn:schemas-microsoft-com:office:word" xmlns:w="http://schemas.openxmlformats.org/wordprocessingml/2006/main" xmlns:a14="http://schemas.microsoft.com/office/drawing/2010/main">
+                              <a14:hiddenFill xmlns:a14="http://schemas.microsoft.com/office/drawing/2010/main" xmlns:w="http://schemas.openxmlformats.org/wordprocessingml/2006/main" xmlns:w10="urn:schemas-microsoft-com:office:word" xmlns:v="urn:schemas-microsoft-com:vml" xmlns:o="urn:schemas-microsoft-com:office:office" xmlns:mv="urn:schemas-microsoft-com:mac:vml" xmlns:mo="http://schemas.microsoft.com/office/mac/office/2008/main" xmlns="">
                                 <a:solidFill>
                                   <a:srgbClr val="FFFFFF"/>
                                 </a:solidFill>
                               </a14:hiddenFill>
                             </a:ext>
                             <a:ext uri="{91240B29-F687-4f45-9708-019B960494DF}">
-                              <a14:hiddenLine xmlns="" xmlns:mo="http://schemas.microsoft.com/office/mac/office/2008/main" xmlns:mv="urn:schemas-microsoft-com:mac:vml" xmlns:o="urn:schemas-microsoft-com:office:office" xmlns:v="urn:schemas-microsoft-com:vml" xmlns:w10="urn:schemas-microsoft-com:office:word" xmlns:w="http://schemas.openxmlformats.org/wordprocessingml/2006/main" xmlns:a14="http://schemas.microsoft.com/office/drawing/2010/main" w="0">
+                              <a14:hiddenLine xmlns:a14="http://schemas.microsoft.com/office/drawing/2010/main" xmlns:w="http://schemas.openxmlformats.org/wordprocessingml/2006/main" xmlns:w10="urn:schemas-microsoft-com:office:word" xmlns:v="urn:schemas-microsoft-com:vml" xmlns:o="urn:schemas-microsoft-com:office:office" xmlns:mv="urn:schemas-microsoft-com:mac:vml" xmlns:mo="http://schemas.microsoft.com/office/mac/office/2008/main" xmlns="" w="0">
                                 <a:solidFill>
                                   <a:srgbClr val="000000"/>
                                 </a:solidFill>
@@ -8225,8 +8223,9 @@
           <w:noProof w:val="0"/>
         </w:rPr>
       </w:pPr>
-      <w:bookmarkStart w:id="55" w:name="_Toc345074652"/>
-      <w:bookmarkStart w:id="56" w:name="_Toc534976151"/>
+      <w:bookmarkStart w:id="54" w:name="_Toc345074652"/>
+      <w:bookmarkStart w:id="55" w:name="_Toc534976151"/>
+      <w:bookmarkEnd w:id="46"/>
       <w:bookmarkEnd w:id="47"/>
       <w:bookmarkEnd w:id="48"/>
       <w:bookmarkEnd w:id="49"/>
@@ -8234,7 +8233,6 @@
       <w:bookmarkEnd w:id="51"/>
       <w:bookmarkEnd w:id="52"/>
       <w:bookmarkEnd w:id="53"/>
-      <w:bookmarkEnd w:id="54"/>
       <w:r>
         <w:rPr>
           <w:bCs/>
@@ -8250,8 +8248,8 @@
         </w:rPr>
         <w:t>1.1 Actor Descriptions and Actor Profile Requirements</w:t>
       </w:r>
+      <w:bookmarkEnd w:id="54"/>
       <w:bookmarkEnd w:id="55"/>
-      <w:bookmarkEnd w:id="56"/>
     </w:p>
     <w:p>
       <w:pPr>
@@ -8272,7 +8270,7 @@
           <w:noProof w:val="0"/>
         </w:rPr>
       </w:pPr>
-      <w:bookmarkStart w:id="57" w:name="_Toc534976152"/>
+      <w:bookmarkStart w:id="56" w:name="_Toc534976152"/>
       <w:r>
         <w:rPr>
           <w:noProof w:val="0"/>
@@ -8303,7 +8301,7 @@
         </w:rPr>
         <w:t xml:space="preserve"> Options</w:t>
       </w:r>
-      <w:bookmarkEnd w:id="57"/>
+      <w:bookmarkEnd w:id="56"/>
     </w:p>
     <w:p>
       <w:pPr>
@@ -8593,7 +8591,7 @@
           <w:noProof w:val="0"/>
         </w:rPr>
       </w:pPr>
-      <w:bookmarkStart w:id="58" w:name="_Toc534976153"/>
+      <w:bookmarkStart w:id="57" w:name="_Toc534976153"/>
       <w:r>
         <w:rPr>
           <w:noProof w:val="0"/>
@@ -8636,7 +8634,7 @@
         </w:rPr>
         <w:t xml:space="preserve"> Option</w:t>
       </w:r>
-      <w:bookmarkEnd w:id="58"/>
+      <w:bookmarkEnd w:id="57"/>
     </w:p>
     <w:p>
       <w:pPr>
@@ -9071,10 +9069,10 @@
       <w:pPr>
         <w:pStyle w:val="ListBullet2"/>
         <w:rPr>
-          <w:del w:id="59" w:author="John Moehrke" w:date="2019-02-22T14:34:00Z"/>
-        </w:rPr>
-      </w:pPr>
-      <w:del w:id="60" w:author="John Moehrke" w:date="2019-02-22T14:34:00Z">
+          <w:del w:id="58" w:author="John Moehrke" w:date="2019-02-22T14:34:00Z"/>
+        </w:rPr>
+      </w:pPr>
+      <w:del w:id="59" w:author="John Moehrke" w:date="2019-02-22T14:34:00Z">
         <w:r>
           <w:delText xml:space="preserve">Patient Home Telephone </w:delText>
         </w:r>
@@ -9137,14 +9135,14 @@
           <w:noProof w:val="0"/>
         </w:rPr>
       </w:pPr>
-      <w:bookmarkStart w:id="61" w:name="_Toc534976154"/>
-      <w:bookmarkStart w:id="62" w:name="_Toc37034636"/>
-      <w:bookmarkStart w:id="63" w:name="_Toc38846114"/>
-      <w:bookmarkStart w:id="64" w:name="_Toc504625757"/>
-      <w:bookmarkStart w:id="65" w:name="_Toc530206510"/>
-      <w:bookmarkStart w:id="66" w:name="_Toc1388430"/>
-      <w:bookmarkStart w:id="67" w:name="_Toc1388584"/>
-      <w:bookmarkStart w:id="68" w:name="_Toc1456611"/>
+      <w:bookmarkStart w:id="60" w:name="_Toc534976154"/>
+      <w:bookmarkStart w:id="61" w:name="_Toc37034636"/>
+      <w:bookmarkStart w:id="62" w:name="_Toc38846114"/>
+      <w:bookmarkStart w:id="63" w:name="_Toc504625757"/>
+      <w:bookmarkStart w:id="64" w:name="_Toc530206510"/>
+      <w:bookmarkStart w:id="65" w:name="_Toc1388430"/>
+      <w:bookmarkStart w:id="66" w:name="_Toc1388584"/>
+      <w:bookmarkStart w:id="67" w:name="_Toc1456611"/>
       <w:r>
         <w:rPr>
           <w:noProof w:val="0"/>
@@ -9187,7 +9185,7 @@
         </w:rPr>
         <w:t xml:space="preserve"> Groupings</w:t>
       </w:r>
-      <w:bookmarkEnd w:id="61"/>
+      <w:bookmarkEnd w:id="60"/>
       <w:r>
         <w:rPr>
           <w:noProof w:val="0"/>
@@ -9522,7 +9520,7 @@
           <w:noProof w:val="0"/>
         </w:rPr>
       </w:pPr>
-      <w:bookmarkStart w:id="69" w:name="_Toc534976155"/>
+      <w:bookmarkStart w:id="68" w:name="_Toc534976155"/>
       <w:r>
         <w:rPr>
           <w:noProof w:val="0"/>
@@ -9553,15 +9551,15 @@
         </w:rPr>
         <w:t xml:space="preserve"> </w:t>
       </w:r>
+      <w:bookmarkEnd w:id="61"/>
       <w:bookmarkEnd w:id="62"/>
-      <w:bookmarkEnd w:id="63"/>
       <w:r>
         <w:rPr>
           <w:noProof w:val="0"/>
         </w:rPr>
         <w:t>Overview</w:t>
       </w:r>
-      <w:bookmarkEnd w:id="69"/>
+      <w:bookmarkEnd w:id="68"/>
     </w:p>
     <w:p>
       <w:pPr>
@@ -9576,7 +9574,7 @@
           <w:noProof w:val="0"/>
         </w:rPr>
       </w:pPr>
-      <w:bookmarkStart w:id="70" w:name="_Toc534976156"/>
+      <w:bookmarkStart w:id="69" w:name="_Toc534976156"/>
       <w:r>
         <w:rPr>
           <w:bCs/>
@@ -9598,7 +9596,7 @@
         </w:rPr>
         <w:t>.1 Concepts</w:t>
       </w:r>
-      <w:bookmarkEnd w:id="70"/>
+      <w:bookmarkEnd w:id="69"/>
     </w:p>
     <w:p>
       <w:r>
@@ -9799,7 +9797,7 @@
           <w:noProof w:val="0"/>
         </w:rPr>
       </w:pPr>
-      <w:bookmarkStart w:id="71" w:name="_Toc534976157"/>
+      <w:bookmarkStart w:id="70" w:name="_Toc534976157"/>
       <w:r>
         <w:rPr>
           <w:noProof w:val="0"/>
@@ -9824,7 +9822,7 @@
         </w:rPr>
         <w:t>Use Cases</w:t>
       </w:r>
-      <w:bookmarkEnd w:id="71"/>
+      <w:bookmarkEnd w:id="70"/>
     </w:p>
     <w:p>
       <w:pPr>
@@ -9837,7 +9835,7 @@
           <w:noProof w:val="0"/>
         </w:rPr>
       </w:pPr>
-      <w:bookmarkStart w:id="72" w:name="_Toc534976158"/>
+      <w:bookmarkStart w:id="71" w:name="_Toc534976158"/>
       <w:r>
         <w:rPr>
           <w:noProof w:val="0"/>
@@ -9874,7 +9872,7 @@
         </w:rPr>
         <w:t>: Patient Information Entering at Bedside</w:t>
       </w:r>
-      <w:bookmarkEnd w:id="72"/>
+      <w:bookmarkEnd w:id="71"/>
     </w:p>
     <w:p>
       <w:r>
@@ -9898,7 +9896,7 @@
           <w:noProof w:val="0"/>
         </w:rPr>
       </w:pPr>
-      <w:bookmarkStart w:id="73" w:name="_Toc534976159"/>
+      <w:bookmarkStart w:id="72" w:name="_Toc534976159"/>
       <w:r>
         <w:rPr>
           <w:noProof w:val="0"/>
@@ -9923,7 +9921,7 @@
         </w:rPr>
         <w:t>.1 Patient Information Entering at Bedside Use Case Description</w:t>
       </w:r>
-      <w:bookmarkEnd w:id="73"/>
+      <w:bookmarkEnd w:id="72"/>
     </w:p>
     <w:p>
       <w:pPr>
@@ -10012,7 +10010,7 @@
           <w:noProof w:val="0"/>
         </w:rPr>
       </w:pPr>
-      <w:bookmarkStart w:id="74" w:name="_Toc534976160"/>
+      <w:bookmarkStart w:id="73" w:name="_Toc534976160"/>
       <w:r>
         <w:rPr>
           <w:noProof w:val="0"/>
@@ -10049,7 +10047,7 @@
         </w:rPr>
         <w:t>: Patient Identity Information Entering in Physician Offices</w:t>
       </w:r>
-      <w:bookmarkEnd w:id="74"/>
+      <w:bookmarkEnd w:id="73"/>
     </w:p>
     <w:p>
       <w:pPr>
@@ -10076,7 +10074,7 @@
           <w:noProof w:val="0"/>
         </w:rPr>
       </w:pPr>
-      <w:bookmarkStart w:id="75" w:name="_Toc534976161"/>
+      <w:bookmarkStart w:id="74" w:name="_Toc534976161"/>
       <w:r>
         <w:rPr>
           <w:noProof w:val="0"/>
@@ -10113,7 +10111,7 @@
         </w:rPr>
         <w:t>Use Case Description</w:t>
       </w:r>
-      <w:bookmarkEnd w:id="75"/>
+      <w:bookmarkEnd w:id="74"/>
     </w:p>
     <w:p>
       <w:pPr>
@@ -10154,7 +10152,7 @@
           <w:noProof w:val="0"/>
         </w:rPr>
       </w:pPr>
-      <w:bookmarkStart w:id="76" w:name="_Toc534976162"/>
+      <w:bookmarkStart w:id="75" w:name="_Toc534976162"/>
       <w:r>
         <w:rPr>
           <w:noProof w:val="0"/>
@@ -10191,7 +10189,7 @@
         </w:rPr>
         <w:t>: Patient Demographics Query in an Enterprise with Multiple Patient ID Domains</w:t>
       </w:r>
-      <w:bookmarkEnd w:id="76"/>
+      <w:bookmarkEnd w:id="75"/>
     </w:p>
     <w:p>
       <w:pPr>
@@ -10226,7 +10224,7 @@
           <w:noProof w:val="0"/>
         </w:rPr>
       </w:pPr>
-      <w:bookmarkStart w:id="77" w:name="_Toc534976163"/>
+      <w:bookmarkStart w:id="76" w:name="_Toc534976163"/>
       <w:r>
         <w:rPr>
           <w:noProof w:val="0"/>
@@ -10239,7 +10237,7 @@
         </w:rPr>
         <w:t>4.2.3.1 Patient Demographics Query in an Enterprise with Multiple Patient ID Domains Use Case Description</w:t>
       </w:r>
-      <w:bookmarkEnd w:id="77"/>
+      <w:bookmarkEnd w:id="76"/>
     </w:p>
     <w:p>
       <w:pPr>
@@ -10273,7 +10271,7 @@
           <w:noProof w:val="0"/>
         </w:rPr>
       </w:pPr>
-      <w:bookmarkStart w:id="78" w:name="_Toc534976164"/>
+      <w:bookmarkStart w:id="77" w:name="_Toc534976164"/>
       <w:r>
         <w:rPr>
           <w:noProof w:val="0"/>
@@ -10287,7 +10285,7 @@
         </w:rPr>
         <w:t>4.3 Basic Process Flow in Patient Demographics Query for Mobile Profile</w:t>
       </w:r>
-      <w:bookmarkEnd w:id="78"/>
+      <w:bookmarkEnd w:id="77"/>
     </w:p>
     <w:p>
       <w:pPr>
@@ -10337,7 +10335,7 @@
                           <a:noFill/>
                           <a:extLst>
                             <a:ext uri="{909E8E84-426E-40dd-AFC4-6F175D3DCCD1}">
-                              <a14:hiddenFill xmlns="" xmlns:mo="http://schemas.microsoft.com/office/mac/office/2008/main" xmlns:mv="urn:schemas-microsoft-com:mac:vml" xmlns:o="urn:schemas-microsoft-com:office:office" xmlns:v="urn:schemas-microsoft-com:vml" xmlns:w10="urn:schemas-microsoft-com:office:word" xmlns:w="http://schemas.openxmlformats.org/wordprocessingml/2006/main" xmlns:a14="http://schemas.microsoft.com/office/drawing/2010/main">
+                              <a14:hiddenFill xmlns:a14="http://schemas.microsoft.com/office/drawing/2010/main" xmlns:w="http://schemas.openxmlformats.org/wordprocessingml/2006/main" xmlns:w10="urn:schemas-microsoft-com:office:word" xmlns:v="urn:schemas-microsoft-com:vml" xmlns:o="urn:schemas-microsoft-com:office:office" xmlns:mv="urn:schemas-microsoft-com:mac:vml" xmlns:mo="http://schemas.microsoft.com/office/mac/office/2008/main" xmlns="">
                                 <a:solidFill>
                                   <a:srgbClr val="FFFFFF"/>
                                 </a:solidFill>
@@ -10370,7 +10368,7 @@
                           </a:ln>
                           <a:extLst>
                             <a:ext uri="{91240B29-F687-4f45-9708-019B960494DF}">
-                              <a14:hiddenLine xmlns="" xmlns:mo="http://schemas.microsoft.com/office/mac/office/2008/main" xmlns:mv="urn:schemas-microsoft-com:mac:vml" xmlns:o="urn:schemas-microsoft-com:office:office" xmlns:v="urn:schemas-microsoft-com:vml" xmlns:w10="urn:schemas-microsoft-com:office:word" xmlns:w="http://schemas.openxmlformats.org/wordprocessingml/2006/main" xmlns:a14="http://schemas.microsoft.com/office/drawing/2010/main" w="9525">
+                              <a14:hiddenLine xmlns:a14="http://schemas.microsoft.com/office/drawing/2010/main" xmlns:w="http://schemas.openxmlformats.org/wordprocessingml/2006/main" xmlns:w10="urn:schemas-microsoft-com:office:word" xmlns:v="urn:schemas-microsoft-com:vml" xmlns:o="urn:schemas-microsoft-com:office:office" xmlns:mv="urn:schemas-microsoft-com:mac:vml" xmlns:mo="http://schemas.microsoft.com/office/mac/office/2008/main" xmlns="" w="9525">
                                 <a:solidFill>
                                   <a:srgbClr val="000000"/>
                                 </a:solidFill>
@@ -10429,7 +10427,7 @@
                           </a:ln>
                           <a:extLst>
                             <a:ext uri="{909E8E84-426E-40dd-AFC4-6F175D3DCCD1}">
-                              <a14:hiddenFill xmlns="" xmlns:mo="http://schemas.microsoft.com/office/mac/office/2008/main" xmlns:mv="urn:schemas-microsoft-com:mac:vml" xmlns:o="urn:schemas-microsoft-com:office:office" xmlns:v="urn:schemas-microsoft-com:vml" xmlns:w10="urn:schemas-microsoft-com:office:word" xmlns:w="http://schemas.openxmlformats.org/wordprocessingml/2006/main" xmlns:a14="http://schemas.microsoft.com/office/drawing/2010/main">
+                              <a14:hiddenFill xmlns:a14="http://schemas.microsoft.com/office/drawing/2010/main" xmlns:w="http://schemas.openxmlformats.org/wordprocessingml/2006/main" xmlns:w10="urn:schemas-microsoft-com:office:word" xmlns:v="urn:schemas-microsoft-com:vml" xmlns:o="urn:schemas-microsoft-com:office:office" xmlns:mv="urn:schemas-microsoft-com:mac:vml" xmlns:mo="http://schemas.microsoft.com/office/mac/office/2008/main" xmlns="">
                                 <a:noFill/>
                               </a14:hiddenFill>
                             </a:ext>
@@ -10460,7 +10458,7 @@
                           </a:ln>
                           <a:extLst>
                             <a:ext uri="{909E8E84-426E-40dd-AFC4-6F175D3DCCD1}">
-                              <a14:hiddenFill xmlns="" xmlns:mo="http://schemas.microsoft.com/office/mac/office/2008/main" xmlns:mv="urn:schemas-microsoft-com:mac:vml" xmlns:o="urn:schemas-microsoft-com:office:office" xmlns:v="urn:schemas-microsoft-com:vml" xmlns:w10="urn:schemas-microsoft-com:office:word" xmlns:w="http://schemas.openxmlformats.org/wordprocessingml/2006/main" xmlns:a14="http://schemas.microsoft.com/office/drawing/2010/main">
+                              <a14:hiddenFill xmlns:a14="http://schemas.microsoft.com/office/drawing/2010/main" xmlns:w="http://schemas.openxmlformats.org/wordprocessingml/2006/main" xmlns:w10="urn:schemas-microsoft-com:office:word" xmlns:v="urn:schemas-microsoft-com:vml" xmlns:o="urn:schemas-microsoft-com:office:office" xmlns:mv="urn:schemas-microsoft-com:mac:vml" xmlns:mo="http://schemas.microsoft.com/office/mac/office/2008/main" xmlns="">
                                 <a:noFill/>
                               </a14:hiddenFill>
                             </a:ext>
@@ -10518,7 +10516,7 @@
                           </a:ln>
                           <a:extLst>
                             <a:ext uri="{91240B29-F687-4f45-9708-019B960494DF}">
-                              <a14:hiddenLine xmlns="" xmlns:mo="http://schemas.microsoft.com/office/mac/office/2008/main" xmlns:mv="urn:schemas-microsoft-com:mac:vml" xmlns:o="urn:schemas-microsoft-com:office:office" xmlns:v="urn:schemas-microsoft-com:vml" xmlns:w10="urn:schemas-microsoft-com:office:word" xmlns:w="http://schemas.openxmlformats.org/wordprocessingml/2006/main" xmlns:a14="http://schemas.microsoft.com/office/drawing/2010/main" w="9525">
+                              <a14:hiddenLine xmlns:a14="http://schemas.microsoft.com/office/drawing/2010/main" xmlns:w="http://schemas.openxmlformats.org/wordprocessingml/2006/main" xmlns:w10="urn:schemas-microsoft-com:office:word" xmlns:v="urn:schemas-microsoft-com:vml" xmlns:o="urn:schemas-microsoft-com:office:office" xmlns:mv="urn:schemas-microsoft-com:mac:vml" xmlns:mo="http://schemas.microsoft.com/office/mac/office/2008/main" xmlns="" w="9525">
                                 <a:solidFill>
                                   <a:srgbClr val="000000"/>
                                 </a:solidFill>
@@ -10604,7 +10602,7 @@
                           </a:ln>
                           <a:extLst>
                             <a:ext uri="{91240B29-F687-4f45-9708-019B960494DF}">
-                              <a14:hiddenLine xmlns="" xmlns:mo="http://schemas.microsoft.com/office/mac/office/2008/main" xmlns:mv="urn:schemas-microsoft-com:mac:vml" xmlns:o="urn:schemas-microsoft-com:office:office" xmlns:v="urn:schemas-microsoft-com:vml" xmlns:w10="urn:schemas-microsoft-com:office:word" xmlns:w="http://schemas.openxmlformats.org/wordprocessingml/2006/main" xmlns:a14="http://schemas.microsoft.com/office/drawing/2010/main" w="9525">
+                              <a14:hiddenLine xmlns:a14="http://schemas.microsoft.com/office/drawing/2010/main" xmlns:w="http://schemas.openxmlformats.org/wordprocessingml/2006/main" xmlns:w10="urn:schemas-microsoft-com:office:word" xmlns:v="urn:schemas-microsoft-com:vml" xmlns:o="urn:schemas-microsoft-com:office:office" xmlns:mv="urn:schemas-microsoft-com:mac:vml" xmlns:mo="http://schemas.microsoft.com/office/mac/office/2008/main" xmlns="" w="9525">
                                 <a:solidFill>
                                   <a:srgbClr val="000000"/>
                                 </a:solidFill>
@@ -10687,7 +10685,7 @@
                           </a:ln>
                           <a:extLst>
                             <a:ext uri="{91240B29-F687-4f45-9708-019B960494DF}">
-                              <a14:hiddenLine xmlns="" xmlns:mo="http://schemas.microsoft.com/office/mac/office/2008/main" xmlns:mv="urn:schemas-microsoft-com:mac:vml" xmlns:o="urn:schemas-microsoft-com:office:office" xmlns:v="urn:schemas-microsoft-com:vml" xmlns:w10="urn:schemas-microsoft-com:office:word" xmlns:w="http://schemas.openxmlformats.org/wordprocessingml/2006/main" xmlns:a14="http://schemas.microsoft.com/office/drawing/2010/main" w="9525">
+                              <a14:hiddenLine xmlns:a14="http://schemas.microsoft.com/office/drawing/2010/main" xmlns:w="http://schemas.openxmlformats.org/wordprocessingml/2006/main" xmlns:w10="urn:schemas-microsoft-com:office:word" xmlns:v="urn:schemas-microsoft-com:vml" xmlns:o="urn:schemas-microsoft-com:office:office" xmlns:mv="urn:schemas-microsoft-com:mac:vml" xmlns:mo="http://schemas.microsoft.com/office/mac/office/2008/main" xmlns="" w="9525">
                                 <a:solidFill>
                                   <a:srgbClr val="000000"/>
                                 </a:solidFill>
@@ -10746,7 +10744,7 @@
                           </a:ln>
                           <a:extLst>
                             <a:ext uri="{909E8E84-426E-40dd-AFC4-6F175D3DCCD1}">
-                              <a14:hiddenFill xmlns="" xmlns:mo="http://schemas.microsoft.com/office/mac/office/2008/main" xmlns:mv="urn:schemas-microsoft-com:mac:vml" xmlns:o="urn:schemas-microsoft-com:office:office" xmlns:v="urn:schemas-microsoft-com:vml" xmlns:w10="urn:schemas-microsoft-com:office:word" xmlns:w="http://schemas.openxmlformats.org/wordprocessingml/2006/main" xmlns:a14="http://schemas.microsoft.com/office/drawing/2010/main">
+                              <a14:hiddenFill xmlns:a14="http://schemas.microsoft.com/office/drawing/2010/main" xmlns:w="http://schemas.openxmlformats.org/wordprocessingml/2006/main" xmlns:w10="urn:schemas-microsoft-com:office:word" xmlns:v="urn:schemas-microsoft-com:vml" xmlns:o="urn:schemas-microsoft-com:office:office" xmlns:mv="urn:schemas-microsoft-com:mac:vml" xmlns:mo="http://schemas.microsoft.com/office/mac/office/2008/main" xmlns="">
                                 <a:noFill/>
                               </a14:hiddenFill>
                             </a:ext>
@@ -10776,7 +10774,7 @@
                           </a:ln>
                           <a:extLst>
                             <a:ext uri="{909E8E84-426E-40dd-AFC4-6F175D3DCCD1}">
-                              <a14:hiddenFill xmlns="" xmlns:mo="http://schemas.microsoft.com/office/mac/office/2008/main" xmlns:mv="urn:schemas-microsoft-com:mac:vml" xmlns:o="urn:schemas-microsoft-com:office:office" xmlns:v="urn:schemas-microsoft-com:vml" xmlns:w10="urn:schemas-microsoft-com:office:word" xmlns:w="http://schemas.openxmlformats.org/wordprocessingml/2006/main" xmlns:a14="http://schemas.microsoft.com/office/drawing/2010/main">
+                              <a14:hiddenFill xmlns:a14="http://schemas.microsoft.com/office/drawing/2010/main" xmlns:w="http://schemas.openxmlformats.org/wordprocessingml/2006/main" xmlns:w10="urn:schemas-microsoft-com:office:word" xmlns:v="urn:schemas-microsoft-com:vml" xmlns:o="urn:schemas-microsoft-com:office:office" xmlns:mv="urn:schemas-microsoft-com:mac:vml" xmlns:mo="http://schemas.microsoft.com/office/mac/office/2008/main" xmlns="">
                                 <a:noFill/>
                               </a14:hiddenFill>
                             </a:ext>
@@ -10961,7 +10959,7 @@
           <w:noProof w:val="0"/>
         </w:rPr>
       </w:pPr>
-      <w:bookmarkStart w:id="79" w:name="_Toc534976165"/>
+      <w:bookmarkStart w:id="78" w:name="_Toc534976165"/>
       <w:r>
         <w:rPr>
           <w:noProof w:val="0"/>
@@ -10992,7 +10990,7 @@
         </w:rPr>
         <w:t xml:space="preserve"> Security Considerations</w:t>
       </w:r>
-      <w:bookmarkEnd w:id="79"/>
+      <w:bookmarkEnd w:id="78"/>
     </w:p>
     <w:p>
       <w:pPr>
@@ -11019,7 +11017,7 @@
           <w:noProof w:val="0"/>
         </w:rPr>
       </w:pPr>
-      <w:bookmarkStart w:id="80" w:name="_Toc534976166"/>
+      <w:bookmarkStart w:id="79" w:name="_Toc534976166"/>
       <w:r>
         <w:rPr>
           <w:noProof w:val="0"/>
@@ -11068,7 +11066,7 @@
         </w:rPr>
         <w:t>Considerations</w:t>
       </w:r>
-      <w:bookmarkEnd w:id="80"/>
+      <w:bookmarkEnd w:id="79"/>
     </w:p>
     <w:p>
       <w:r>
@@ -11259,7 +11257,7 @@
                           <a:noFill/>
                           <a:extLst>
                             <a:ext uri="{909E8E84-426E-40dd-AFC4-6F175D3DCCD1}">
-                              <a14:hiddenFill xmlns="" xmlns:mo="http://schemas.microsoft.com/office/mac/office/2008/main" xmlns:mv="urn:schemas-microsoft-com:mac:vml" xmlns:o="urn:schemas-microsoft-com:office:office" xmlns:v="urn:schemas-microsoft-com:vml" xmlns:w10="urn:schemas-microsoft-com:office:word" xmlns:w="http://schemas.openxmlformats.org/wordprocessingml/2006/main" xmlns:a14="http://schemas.microsoft.com/office/drawing/2010/main">
+                              <a14:hiddenFill xmlns:a14="http://schemas.microsoft.com/office/drawing/2010/main" xmlns:w="http://schemas.openxmlformats.org/wordprocessingml/2006/main" xmlns:w10="urn:schemas-microsoft-com:office:word" xmlns:v="urn:schemas-microsoft-com:vml" xmlns:o="urn:schemas-microsoft-com:office:office" xmlns:mv="urn:schemas-microsoft-com:mac:vml" xmlns:mo="http://schemas.microsoft.com/office/mac/office/2008/main" xmlns="">
                                 <a:solidFill>
                                   <a:srgbClr val="FFFFFF"/>
                                 </a:solidFill>
@@ -11296,7 +11294,7 @@
                           </a:ln>
                           <a:extLst>
                             <a:ext uri="{909E8E84-426E-40dd-AFC4-6F175D3DCCD1}">
-                              <a14:hiddenFill xmlns="" xmlns:mo="http://schemas.microsoft.com/office/mac/office/2008/main" xmlns:mv="urn:schemas-microsoft-com:mac:vml" xmlns:o="urn:schemas-microsoft-com:office:office" xmlns:v="urn:schemas-microsoft-com:vml" xmlns:w10="urn:schemas-microsoft-com:office:word" xmlns:w="http://schemas.openxmlformats.org/wordprocessingml/2006/main" xmlns:a14="http://schemas.microsoft.com/office/drawing/2010/main">
+                              <a14:hiddenFill xmlns:a14="http://schemas.microsoft.com/office/drawing/2010/main" xmlns:w="http://schemas.openxmlformats.org/wordprocessingml/2006/main" xmlns:w10="urn:schemas-microsoft-com:office:word" xmlns:v="urn:schemas-microsoft-com:vml" xmlns:o="urn:schemas-microsoft-com:office:office" xmlns:mv="urn:schemas-microsoft-com:mac:vml" xmlns:mo="http://schemas.microsoft.com/office/mac/office/2008/main" xmlns="">
                                 <a:solidFill>
                                   <a:srgbClr val="FFFFFF"/>
                                 </a:solidFill>
@@ -11351,7 +11349,7 @@
                           </a:ln>
                           <a:extLst>
                             <a:ext uri="{909E8E84-426E-40dd-AFC4-6F175D3DCCD1}">
-                              <a14:hiddenFill xmlns="" xmlns:mo="http://schemas.microsoft.com/office/mac/office/2008/main" xmlns:mv="urn:schemas-microsoft-com:mac:vml" xmlns:o="urn:schemas-microsoft-com:office:office" xmlns:v="urn:schemas-microsoft-com:vml" xmlns:w10="urn:schemas-microsoft-com:office:word" xmlns:w="http://schemas.openxmlformats.org/wordprocessingml/2006/main" xmlns:a14="http://schemas.microsoft.com/office/drawing/2010/main">
+                              <a14:hiddenFill xmlns:a14="http://schemas.microsoft.com/office/drawing/2010/main" xmlns:w="http://schemas.openxmlformats.org/wordprocessingml/2006/main" xmlns:w10="urn:schemas-microsoft-com:office:word" xmlns:v="urn:schemas-microsoft-com:vml" xmlns:o="urn:schemas-microsoft-com:office:office" xmlns:mv="urn:schemas-microsoft-com:mac:vml" xmlns:mo="http://schemas.microsoft.com/office/mac/office/2008/main" xmlns="">
                                 <a:noFill/>
                               </a14:hiddenFill>
                             </a:ext>
@@ -11381,7 +11379,7 @@
                           </a:ln>
                           <a:extLst>
                             <a:ext uri="{909E8E84-426E-40dd-AFC4-6F175D3DCCD1}">
-                              <a14:hiddenFill xmlns="" xmlns:mo="http://schemas.microsoft.com/office/mac/office/2008/main" xmlns:mv="urn:schemas-microsoft-com:mac:vml" xmlns:o="urn:schemas-microsoft-com:office:office" xmlns:v="urn:schemas-microsoft-com:vml" xmlns:w10="urn:schemas-microsoft-com:office:word" xmlns:w="http://schemas.openxmlformats.org/wordprocessingml/2006/main" xmlns:a14="http://schemas.microsoft.com/office/drawing/2010/main">
+                              <a14:hiddenFill xmlns:a14="http://schemas.microsoft.com/office/drawing/2010/main" xmlns:w="http://schemas.openxmlformats.org/wordprocessingml/2006/main" xmlns:w10="urn:schemas-microsoft-com:office:word" xmlns:v="urn:schemas-microsoft-com:vml" xmlns:o="urn:schemas-microsoft-com:office:office" xmlns:mv="urn:schemas-microsoft-com:mac:vml" xmlns:mo="http://schemas.microsoft.com/office/mac/office/2008/main" xmlns="">
                                 <a:noFill/>
                               </a14:hiddenFill>
                             </a:ext>
@@ -11492,14 +11490,14 @@
                           </a:ln>
                           <a:extLst>
                             <a:ext uri="{909E8E84-426E-40dd-AFC4-6F175D3DCCD1}">
-                              <a14:hiddenFill xmlns="" xmlns:mo="http://schemas.microsoft.com/office/mac/office/2008/main" xmlns:mv="urn:schemas-microsoft-com:mac:vml" xmlns:o="urn:schemas-microsoft-com:office:office" xmlns:v="urn:schemas-microsoft-com:vml" xmlns:w10="urn:schemas-microsoft-com:office:word" xmlns:w="http://schemas.openxmlformats.org/wordprocessingml/2006/main" xmlns:a14="http://schemas.microsoft.com/office/drawing/2010/main">
+                              <a14:hiddenFill xmlns:a14="http://schemas.microsoft.com/office/drawing/2010/main" xmlns:w="http://schemas.openxmlformats.org/wordprocessingml/2006/main" xmlns:w10="urn:schemas-microsoft-com:office:word" xmlns:v="urn:schemas-microsoft-com:vml" xmlns:o="urn:schemas-microsoft-com:office:office" xmlns:mv="urn:schemas-microsoft-com:mac:vml" xmlns:mo="http://schemas.microsoft.com/office/mac/office/2008/main" xmlns="">
                                 <a:solidFill>
                                   <a:srgbClr val="FFFFFF"/>
                                 </a:solidFill>
                               </a14:hiddenFill>
                             </a:ext>
                             <a:ext uri="{91240B29-F687-4f45-9708-019B960494DF}">
-                              <a14:hiddenLine xmlns="" xmlns:mo="http://schemas.microsoft.com/office/mac/office/2008/main" xmlns:mv="urn:schemas-microsoft-com:mac:vml" xmlns:o="urn:schemas-microsoft-com:office:office" xmlns:v="urn:schemas-microsoft-com:vml" xmlns:w10="urn:schemas-microsoft-com:office:word" xmlns:w="http://schemas.openxmlformats.org/wordprocessingml/2006/main" xmlns:a14="http://schemas.microsoft.com/office/drawing/2010/main" w="0">
+                              <a14:hiddenLine xmlns:a14="http://schemas.microsoft.com/office/drawing/2010/main" xmlns:w="http://schemas.openxmlformats.org/wordprocessingml/2006/main" xmlns:w10="urn:schemas-microsoft-com:office:word" xmlns:v="urn:schemas-microsoft-com:vml" xmlns:o="urn:schemas-microsoft-com:office:office" xmlns:mv="urn:schemas-microsoft-com:mac:vml" xmlns:mo="http://schemas.microsoft.com/office/mac/office/2008/main" xmlns="" w="0">
                                 <a:solidFill>
                                   <a:srgbClr val="000000"/>
                                 </a:solidFill>
@@ -11660,14 +11658,14 @@
                           </a:ln>
                           <a:extLst>
                             <a:ext uri="{909E8E84-426E-40dd-AFC4-6F175D3DCCD1}">
-                              <a14:hiddenFill xmlns="" xmlns:mo="http://schemas.microsoft.com/office/mac/office/2008/main" xmlns:mv="urn:schemas-microsoft-com:mac:vml" xmlns:o="urn:schemas-microsoft-com:office:office" xmlns:v="urn:schemas-microsoft-com:vml" xmlns:w10="urn:schemas-microsoft-com:office:word" xmlns:w="http://schemas.openxmlformats.org/wordprocessingml/2006/main" xmlns:a14="http://schemas.microsoft.com/office/drawing/2010/main">
+                              <a14:hiddenFill xmlns:a14="http://schemas.microsoft.com/office/drawing/2010/main" xmlns:w="http://schemas.openxmlformats.org/wordprocessingml/2006/main" xmlns:w10="urn:schemas-microsoft-com:office:word" xmlns:v="urn:schemas-microsoft-com:vml" xmlns:o="urn:schemas-microsoft-com:office:office" xmlns:mv="urn:schemas-microsoft-com:mac:vml" xmlns:mo="http://schemas.microsoft.com/office/mac/office/2008/main" xmlns="">
                                 <a:solidFill>
                                   <a:srgbClr val="FFFFFF"/>
                                 </a:solidFill>
                               </a14:hiddenFill>
                             </a:ext>
                             <a:ext uri="{91240B29-F687-4f45-9708-019B960494DF}">
-                              <a14:hiddenLine xmlns="" xmlns:mo="http://schemas.microsoft.com/office/mac/office/2008/main" xmlns:mv="urn:schemas-microsoft-com:mac:vml" xmlns:o="urn:schemas-microsoft-com:office:office" xmlns:v="urn:schemas-microsoft-com:vml" xmlns:w10="urn:schemas-microsoft-com:office:word" xmlns:w="http://schemas.openxmlformats.org/wordprocessingml/2006/main" xmlns:a14="http://schemas.microsoft.com/office/drawing/2010/main" w="0">
+                              <a14:hiddenLine xmlns:a14="http://schemas.microsoft.com/office/drawing/2010/main" xmlns:w="http://schemas.openxmlformats.org/wordprocessingml/2006/main" xmlns:w10="urn:schemas-microsoft-com:office:word" xmlns:v="urn:schemas-microsoft-com:vml" xmlns:o="urn:schemas-microsoft-com:office:office" xmlns:mv="urn:schemas-microsoft-com:mac:vml" xmlns:mo="http://schemas.microsoft.com/office/mac/office/2008/main" xmlns="" w="0">
                                 <a:solidFill>
                                   <a:srgbClr val="000000"/>
                                 </a:solidFill>
@@ -12035,7 +12033,7 @@
                           <a:noFill/>
                           <a:extLst>
                             <a:ext uri="{909E8E84-426E-40dd-AFC4-6F175D3DCCD1}">
-                              <a14:hiddenFill xmlns="" xmlns:mo="http://schemas.microsoft.com/office/mac/office/2008/main" xmlns:mv="urn:schemas-microsoft-com:mac:vml" xmlns:o="urn:schemas-microsoft-com:office:office" xmlns:v="urn:schemas-microsoft-com:vml" xmlns:w10="urn:schemas-microsoft-com:office:word" xmlns:w="http://schemas.openxmlformats.org/wordprocessingml/2006/main" xmlns:a14="http://schemas.microsoft.com/office/drawing/2010/main">
+                              <a14:hiddenFill xmlns:a14="http://schemas.microsoft.com/office/drawing/2010/main" xmlns:w="http://schemas.openxmlformats.org/wordprocessingml/2006/main" xmlns:w10="urn:schemas-microsoft-com:office:word" xmlns:v="urn:schemas-microsoft-com:vml" xmlns:o="urn:schemas-microsoft-com:office:office" xmlns:mv="urn:schemas-microsoft-com:mac:vml" xmlns:mo="http://schemas.microsoft.com/office/mac/office/2008/main" xmlns="">
                                 <a:solidFill>
                                   <a:srgbClr val="FFFFFF"/>
                                 </a:solidFill>
@@ -12068,7 +12066,7 @@
                           </a:ln>
                           <a:extLst>
                             <a:ext uri="{91240B29-F687-4f45-9708-019B960494DF}">
-                              <a14:hiddenLine xmlns="" xmlns:mo="http://schemas.microsoft.com/office/mac/office/2008/main" xmlns:mv="urn:schemas-microsoft-com:mac:vml" xmlns:o="urn:schemas-microsoft-com:office:office" xmlns:v="urn:schemas-microsoft-com:vml" xmlns:w10="urn:schemas-microsoft-com:office:word" xmlns:w="http://schemas.openxmlformats.org/wordprocessingml/2006/main" xmlns:a14="http://schemas.microsoft.com/office/drawing/2010/main" w="9525">
+                              <a14:hiddenLine xmlns:a14="http://schemas.microsoft.com/office/drawing/2010/main" xmlns:w="http://schemas.openxmlformats.org/wordprocessingml/2006/main" xmlns:w10="urn:schemas-microsoft-com:office:word" xmlns:v="urn:schemas-microsoft-com:vml" xmlns:o="urn:schemas-microsoft-com:office:office" xmlns:mv="urn:schemas-microsoft-com:mac:vml" xmlns:mo="http://schemas.microsoft.com/office/mac/office/2008/main" xmlns="" w="9525">
                                 <a:solidFill>
                                   <a:srgbClr val="000000"/>
                                 </a:solidFill>
@@ -12127,7 +12125,7 @@
                           </a:ln>
                           <a:extLst>
                             <a:ext uri="{909E8E84-426E-40dd-AFC4-6F175D3DCCD1}">
-                              <a14:hiddenFill xmlns="" xmlns:mo="http://schemas.microsoft.com/office/mac/office/2008/main" xmlns:mv="urn:schemas-microsoft-com:mac:vml" xmlns:o="urn:schemas-microsoft-com:office:office" xmlns:v="urn:schemas-microsoft-com:vml" xmlns:w10="urn:schemas-microsoft-com:office:word" xmlns:w="http://schemas.openxmlformats.org/wordprocessingml/2006/main" xmlns:a14="http://schemas.microsoft.com/office/drawing/2010/main">
+                              <a14:hiddenFill xmlns:a14="http://schemas.microsoft.com/office/drawing/2010/main" xmlns:w="http://schemas.openxmlformats.org/wordprocessingml/2006/main" xmlns:w10="urn:schemas-microsoft-com:office:word" xmlns:v="urn:schemas-microsoft-com:vml" xmlns:o="urn:schemas-microsoft-com:office:office" xmlns:mv="urn:schemas-microsoft-com:mac:vml" xmlns:mo="http://schemas.microsoft.com/office/mac/office/2008/main" xmlns="">
                                 <a:noFill/>
                               </a14:hiddenFill>
                             </a:ext>
@@ -12158,7 +12156,7 @@
                           </a:ln>
                           <a:extLst>
                             <a:ext uri="{909E8E84-426E-40dd-AFC4-6F175D3DCCD1}">
-                              <a14:hiddenFill xmlns="" xmlns:mo="http://schemas.microsoft.com/office/mac/office/2008/main" xmlns:mv="urn:schemas-microsoft-com:mac:vml" xmlns:o="urn:schemas-microsoft-com:office:office" xmlns:v="urn:schemas-microsoft-com:vml" xmlns:w10="urn:schemas-microsoft-com:office:word" xmlns:w="http://schemas.openxmlformats.org/wordprocessingml/2006/main" xmlns:a14="http://schemas.microsoft.com/office/drawing/2010/main">
+                              <a14:hiddenFill xmlns:a14="http://schemas.microsoft.com/office/drawing/2010/main" xmlns:w="http://schemas.openxmlformats.org/wordprocessingml/2006/main" xmlns:w10="urn:schemas-microsoft-com:office:word" xmlns:v="urn:schemas-microsoft-com:vml" xmlns:o="urn:schemas-microsoft-com:office:office" xmlns:mv="urn:schemas-microsoft-com:mac:vml" xmlns:mo="http://schemas.microsoft.com/office/mac/office/2008/main" xmlns="">
                                 <a:noFill/>
                               </a14:hiddenFill>
                             </a:ext>
@@ -12216,7 +12214,7 @@
                           </a:ln>
                           <a:extLst>
                             <a:ext uri="{91240B29-F687-4f45-9708-019B960494DF}">
-                              <a14:hiddenLine xmlns="" xmlns:mo="http://schemas.microsoft.com/office/mac/office/2008/main" xmlns:mv="urn:schemas-microsoft-com:mac:vml" xmlns:o="urn:schemas-microsoft-com:office:office" xmlns:v="urn:schemas-microsoft-com:vml" xmlns:w10="urn:schemas-microsoft-com:office:word" xmlns:w="http://schemas.openxmlformats.org/wordprocessingml/2006/main" xmlns:a14="http://schemas.microsoft.com/office/drawing/2010/main" w="9525">
+                              <a14:hiddenLine xmlns:a14="http://schemas.microsoft.com/office/drawing/2010/main" xmlns:w="http://schemas.openxmlformats.org/wordprocessingml/2006/main" xmlns:w10="urn:schemas-microsoft-com:office:word" xmlns:v="urn:schemas-microsoft-com:vml" xmlns:o="urn:schemas-microsoft-com:office:office" xmlns:mv="urn:schemas-microsoft-com:mac:vml" xmlns:mo="http://schemas.microsoft.com/office/mac/office/2008/main" xmlns="" w="9525">
                                 <a:solidFill>
                                   <a:srgbClr val="000000"/>
                                 </a:solidFill>
@@ -12302,7 +12300,7 @@
                           </a:ln>
                           <a:extLst>
                             <a:ext uri="{91240B29-F687-4f45-9708-019B960494DF}">
-                              <a14:hiddenLine xmlns="" xmlns:mo="http://schemas.microsoft.com/office/mac/office/2008/main" xmlns:mv="urn:schemas-microsoft-com:mac:vml" xmlns:o="urn:schemas-microsoft-com:office:office" xmlns:v="urn:schemas-microsoft-com:vml" xmlns:w10="urn:schemas-microsoft-com:office:word" xmlns:w="http://schemas.openxmlformats.org/wordprocessingml/2006/main" xmlns:a14="http://schemas.microsoft.com/office/drawing/2010/main" w="9525">
+                              <a14:hiddenLine xmlns:a14="http://schemas.microsoft.com/office/drawing/2010/main" xmlns:w="http://schemas.openxmlformats.org/wordprocessingml/2006/main" xmlns:w10="urn:schemas-microsoft-com:office:word" xmlns:v="urn:schemas-microsoft-com:vml" xmlns:o="urn:schemas-microsoft-com:office:office" xmlns:mv="urn:schemas-microsoft-com:mac:vml" xmlns:mo="http://schemas.microsoft.com/office/mac/office/2008/main" xmlns="" w="9525">
                                 <a:solidFill>
                                   <a:srgbClr val="000000"/>
                                 </a:solidFill>
@@ -12388,7 +12386,7 @@
                           </a:ln>
                           <a:extLst>
                             <a:ext uri="{91240B29-F687-4f45-9708-019B960494DF}">
-                              <a14:hiddenLine xmlns="" xmlns:mo="http://schemas.microsoft.com/office/mac/office/2008/main" xmlns:mv="urn:schemas-microsoft-com:mac:vml" xmlns:o="urn:schemas-microsoft-com:office:office" xmlns:v="urn:schemas-microsoft-com:vml" xmlns:w10="urn:schemas-microsoft-com:office:word" xmlns:w="http://schemas.openxmlformats.org/wordprocessingml/2006/main" xmlns:a14="http://schemas.microsoft.com/office/drawing/2010/main" w="9525">
+                              <a14:hiddenLine xmlns:a14="http://schemas.microsoft.com/office/drawing/2010/main" xmlns:w="http://schemas.openxmlformats.org/wordprocessingml/2006/main" xmlns:w10="urn:schemas-microsoft-com:office:word" xmlns:v="urn:schemas-microsoft-com:vml" xmlns:o="urn:schemas-microsoft-com:office:office" xmlns:mv="urn:schemas-microsoft-com:mac:vml" xmlns:mo="http://schemas.microsoft.com/office/mac/office/2008/main" xmlns="" w="9525">
                                 <a:solidFill>
                                   <a:srgbClr val="000000"/>
                                 </a:solidFill>
@@ -12459,7 +12457,7 @@
                           </a:ln>
                           <a:extLst>
                             <a:ext uri="{909E8E84-426E-40dd-AFC4-6F175D3DCCD1}">
-                              <a14:hiddenFill xmlns="" xmlns:mo="http://schemas.microsoft.com/office/mac/office/2008/main" xmlns:mv="urn:schemas-microsoft-com:mac:vml" xmlns:o="urn:schemas-microsoft-com:office:office" xmlns:v="urn:schemas-microsoft-com:vml" xmlns:w10="urn:schemas-microsoft-com:office:word" xmlns:w="http://schemas.openxmlformats.org/wordprocessingml/2006/main" xmlns:a14="http://schemas.microsoft.com/office/drawing/2010/main">
+                              <a14:hiddenFill xmlns:a14="http://schemas.microsoft.com/office/drawing/2010/main" xmlns:w="http://schemas.openxmlformats.org/wordprocessingml/2006/main" xmlns:w10="urn:schemas-microsoft-com:office:word" xmlns:v="urn:schemas-microsoft-com:vml" xmlns:o="urn:schemas-microsoft-com:office:office" xmlns:mv="urn:schemas-microsoft-com:mac:vml" xmlns:mo="http://schemas.microsoft.com/office/mac/office/2008/main" xmlns="">
                                 <a:noFill/>
                               </a14:hiddenFill>
                             </a:ext>
@@ -12489,7 +12487,7 @@
                           </a:ln>
                           <a:extLst>
                             <a:ext uri="{909E8E84-426E-40dd-AFC4-6F175D3DCCD1}">
-                              <a14:hiddenFill xmlns="" xmlns:mo="http://schemas.microsoft.com/office/mac/office/2008/main" xmlns:mv="urn:schemas-microsoft-com:mac:vml" xmlns:o="urn:schemas-microsoft-com:office:office" xmlns:v="urn:schemas-microsoft-com:vml" xmlns:w10="urn:schemas-microsoft-com:office:word" xmlns:w="http://schemas.openxmlformats.org/wordprocessingml/2006/main" xmlns:a14="http://schemas.microsoft.com/office/drawing/2010/main">
+                              <a14:hiddenFill xmlns:a14="http://schemas.microsoft.com/office/drawing/2010/main" xmlns:w="http://schemas.openxmlformats.org/wordprocessingml/2006/main" xmlns:w10="urn:schemas-microsoft-com:office:word" xmlns:v="urn:schemas-microsoft-com:vml" xmlns:o="urn:schemas-microsoft-com:office:office" xmlns:mv="urn:schemas-microsoft-com:mac:vml" xmlns:mo="http://schemas.microsoft.com/office/mac/office/2008/main" xmlns="">
                                 <a:noFill/>
                               </a14:hiddenFill>
                             </a:ext>
@@ -12520,7 +12518,7 @@
                           </a:ln>
                           <a:extLst>
                             <a:ext uri="{909E8E84-426E-40dd-AFC4-6F175D3DCCD1}">
-                              <a14:hiddenFill xmlns="" xmlns:mo="http://schemas.microsoft.com/office/mac/office/2008/main" xmlns:mv="urn:schemas-microsoft-com:mac:vml" xmlns:o="urn:schemas-microsoft-com:office:office" xmlns:v="urn:schemas-microsoft-com:vml" xmlns:w10="urn:schemas-microsoft-com:office:word" xmlns:w="http://schemas.openxmlformats.org/wordprocessingml/2006/main" xmlns:a14="http://schemas.microsoft.com/office/drawing/2010/main">
+                              <a14:hiddenFill xmlns:a14="http://schemas.microsoft.com/office/drawing/2010/main" xmlns:w="http://schemas.openxmlformats.org/wordprocessingml/2006/main" xmlns:w10="urn:schemas-microsoft-com:office:word" xmlns:v="urn:schemas-microsoft-com:vml" xmlns:o="urn:schemas-microsoft-com:office:office" xmlns:mv="urn:schemas-microsoft-com:mac:vml" xmlns:mo="http://schemas.microsoft.com/office/mac/office/2008/main" xmlns="">
                                 <a:noFill/>
                               </a14:hiddenFill>
                             </a:ext>
@@ -12578,7 +12576,7 @@
                           </a:ln>
                           <a:extLst>
                             <a:ext uri="{91240B29-F687-4f45-9708-019B960494DF}">
-                              <a14:hiddenLine xmlns="" xmlns:mo="http://schemas.microsoft.com/office/mac/office/2008/main" xmlns:mv="urn:schemas-microsoft-com:mac:vml" xmlns:o="urn:schemas-microsoft-com:office:office" xmlns:v="urn:schemas-microsoft-com:vml" xmlns:w10="urn:schemas-microsoft-com:office:word" xmlns:w="http://schemas.openxmlformats.org/wordprocessingml/2006/main" xmlns:a14="http://schemas.microsoft.com/office/drawing/2010/main" w="9525">
+                              <a14:hiddenLine xmlns:a14="http://schemas.microsoft.com/office/drawing/2010/main" xmlns:w="http://schemas.openxmlformats.org/wordprocessingml/2006/main" xmlns:w10="urn:schemas-microsoft-com:office:word" xmlns:v="urn:schemas-microsoft-com:vml" xmlns:o="urn:schemas-microsoft-com:office:office" xmlns:mv="urn:schemas-microsoft-com:mac:vml" xmlns:mo="http://schemas.microsoft.com/office/mac/office/2008/main" xmlns="" w="9525">
                                 <a:solidFill>
                                   <a:srgbClr val="000000"/>
                                 </a:solidFill>
@@ -12635,7 +12633,7 @@
                           </a:ln>
                           <a:extLst>
                             <a:ext uri="{91240B29-F687-4f45-9708-019B960494DF}">
-                              <a14:hiddenLine xmlns="" xmlns:mo="http://schemas.microsoft.com/office/mac/office/2008/main" xmlns:mv="urn:schemas-microsoft-com:mac:vml" xmlns:o="urn:schemas-microsoft-com:office:office" xmlns:v="urn:schemas-microsoft-com:vml" xmlns:w10="urn:schemas-microsoft-com:office:word" xmlns:w="http://schemas.openxmlformats.org/wordprocessingml/2006/main" xmlns:a14="http://schemas.microsoft.com/office/drawing/2010/main" w="9525">
+                              <a14:hiddenLine xmlns:a14="http://schemas.microsoft.com/office/drawing/2010/main" xmlns:w="http://schemas.openxmlformats.org/wordprocessingml/2006/main" xmlns:w10="urn:schemas-microsoft-com:office:word" xmlns:v="urn:schemas-microsoft-com:vml" xmlns:o="urn:schemas-microsoft-com:office:office" xmlns:mv="urn:schemas-microsoft-com:mac:vml" xmlns:mo="http://schemas.microsoft.com/office/mac/office/2008/main" xmlns="" w="9525">
                                 <a:solidFill>
                                   <a:srgbClr val="000000"/>
                                 </a:solidFill>
@@ -12721,7 +12719,7 @@
                           </a:ln>
                           <a:extLst>
                             <a:ext uri="{91240B29-F687-4f45-9708-019B960494DF}">
-                              <a14:hiddenLine xmlns="" xmlns:mo="http://schemas.microsoft.com/office/mac/office/2008/main" xmlns:mv="urn:schemas-microsoft-com:mac:vml" xmlns:o="urn:schemas-microsoft-com:office:office" xmlns:v="urn:schemas-microsoft-com:vml" xmlns:w10="urn:schemas-microsoft-com:office:word" xmlns:w="http://schemas.openxmlformats.org/wordprocessingml/2006/main" xmlns:a14="http://schemas.microsoft.com/office/drawing/2010/main" w="9525">
+                              <a14:hiddenLine xmlns:a14="http://schemas.microsoft.com/office/drawing/2010/main" xmlns:w="http://schemas.openxmlformats.org/wordprocessingml/2006/main" xmlns:w10="urn:schemas-microsoft-com:office:word" xmlns:v="urn:schemas-microsoft-com:vml" xmlns:o="urn:schemas-microsoft-com:office:office" xmlns:mv="urn:schemas-microsoft-com:mac:vml" xmlns:mo="http://schemas.microsoft.com/office/mac/office/2008/main" xmlns="" w="9525">
                                 <a:solidFill>
                                   <a:srgbClr val="000000"/>
                                 </a:solidFill>
@@ -12807,7 +12805,7 @@
                           </a:ln>
                           <a:extLst>
                             <a:ext uri="{909E8E84-426E-40dd-AFC4-6F175D3DCCD1}">
-                              <a14:hiddenFill xmlns="" xmlns:mo="http://schemas.microsoft.com/office/mac/office/2008/main" xmlns:mv="urn:schemas-microsoft-com:mac:vml" xmlns:o="urn:schemas-microsoft-com:office:office" xmlns:v="urn:schemas-microsoft-com:vml" xmlns:w10="urn:schemas-microsoft-com:office:word" xmlns:w="http://schemas.openxmlformats.org/wordprocessingml/2006/main" xmlns:a14="http://schemas.microsoft.com/office/drawing/2010/main">
+                              <a14:hiddenFill xmlns:a14="http://schemas.microsoft.com/office/drawing/2010/main" xmlns:w="http://schemas.openxmlformats.org/wordprocessingml/2006/main" xmlns:w10="urn:schemas-microsoft-com:office:word" xmlns:v="urn:schemas-microsoft-com:vml" xmlns:o="urn:schemas-microsoft-com:office:office" xmlns:mv="urn:schemas-microsoft-com:mac:vml" xmlns:mo="http://schemas.microsoft.com/office/mac/office/2008/main" xmlns="">
                                 <a:noFill/>
                               </a14:hiddenFill>
                             </a:ext>
@@ -12837,7 +12835,7 @@
                           </a:ln>
                           <a:extLst>
                             <a:ext uri="{909E8E84-426E-40dd-AFC4-6F175D3DCCD1}">
-                              <a14:hiddenFill xmlns="" xmlns:mo="http://schemas.microsoft.com/office/mac/office/2008/main" xmlns:mv="urn:schemas-microsoft-com:mac:vml" xmlns:o="urn:schemas-microsoft-com:office:office" xmlns:v="urn:schemas-microsoft-com:vml" xmlns:w10="urn:schemas-microsoft-com:office:word" xmlns:w="http://schemas.openxmlformats.org/wordprocessingml/2006/main" xmlns:a14="http://schemas.microsoft.com/office/drawing/2010/main">
+                              <a14:hiddenFill xmlns:a14="http://schemas.microsoft.com/office/drawing/2010/main" xmlns:w="http://schemas.openxmlformats.org/wordprocessingml/2006/main" xmlns:w10="urn:schemas-microsoft-com:office:word" xmlns:v="urn:schemas-microsoft-com:vml" xmlns:o="urn:schemas-microsoft-com:office:office" xmlns:mv="urn:schemas-microsoft-com:mac:vml" xmlns:mo="http://schemas.microsoft.com/office/mac/office/2008/main" xmlns="">
                                 <a:noFill/>
                               </a14:hiddenFill>
                             </a:ext>
@@ -13181,9 +13179,9 @@
       <w:pPr>
         <w:pStyle w:val="PartTitle"/>
       </w:pPr>
-      <w:bookmarkStart w:id="81" w:name="_Toc336000611"/>
-      <w:bookmarkStart w:id="82" w:name="_Toc534976167"/>
-      <w:bookmarkEnd w:id="81"/>
+      <w:bookmarkStart w:id="80" w:name="_Toc336000611"/>
+      <w:bookmarkStart w:id="81" w:name="_Toc534976167"/>
+      <w:bookmarkEnd w:id="80"/>
       <w:r>
         <w:lastRenderedPageBreak/>
         <w:t xml:space="preserve">Volume 2 </w:t>
@@ -13194,29 +13192,29 @@
       <w:r>
         <w:t>Transactions</w:t>
       </w:r>
+      <w:bookmarkEnd w:id="81"/>
+    </w:p>
+    <w:p>
+      <w:pPr>
+        <w:pStyle w:val="EditorInstructions"/>
+      </w:pPr>
+      <w:bookmarkStart w:id="82" w:name="_Toc75083611"/>
+      <w:r>
+        <w:t xml:space="preserve">Add </w:t>
+      </w:r>
+      <w:r>
+        <w:t>Section</w:t>
+      </w:r>
+      <w:r>
+        <w:t xml:space="preserve"> </w:t>
+      </w:r>
+      <w:r>
+        <w:t>3.78</w:t>
+      </w:r>
+      <w:r>
+        <w:t xml:space="preserve"> </w:t>
+      </w:r>
       <w:bookmarkEnd w:id="82"/>
-    </w:p>
-    <w:p>
-      <w:pPr>
-        <w:pStyle w:val="EditorInstructions"/>
-      </w:pPr>
-      <w:bookmarkStart w:id="83" w:name="_Toc75083611"/>
-      <w:r>
-        <w:t xml:space="preserve">Add </w:t>
-      </w:r>
-      <w:r>
-        <w:t>Section</w:t>
-      </w:r>
-      <w:r>
-        <w:t xml:space="preserve"> </w:t>
-      </w:r>
-      <w:r>
-        <w:t>3.78</w:t>
-      </w:r>
-      <w:r>
-        <w:t xml:space="preserve"> </w:t>
-      </w:r>
-      <w:bookmarkEnd w:id="83"/>
     </w:p>
     <w:p>
       <w:pPr>
@@ -13229,7 +13227,7 @@
           <w:noProof w:val="0"/>
         </w:rPr>
       </w:pPr>
-      <w:bookmarkStart w:id="84" w:name="_Toc534976168"/>
+      <w:bookmarkStart w:id="83" w:name="_Toc534976168"/>
       <w:r>
         <w:rPr>
           <w:noProof w:val="0"/>
@@ -13266,7 +13264,7 @@
         </w:rPr>
         <w:t>]</w:t>
       </w:r>
-      <w:bookmarkEnd w:id="84"/>
+      <w:bookmarkEnd w:id="83"/>
     </w:p>
     <w:p>
       <w:r>
@@ -13326,7 +13324,7 @@
           <w:noProof w:val="0"/>
         </w:rPr>
       </w:pPr>
-      <w:bookmarkStart w:id="85" w:name="_Toc534976169"/>
+      <w:bookmarkStart w:id="84" w:name="_Toc534976169"/>
       <w:r>
         <w:rPr>
           <w:noProof w:val="0"/>
@@ -13339,7 +13337,7 @@
         </w:rPr>
         <w:t>.1 Scope</w:t>
       </w:r>
-      <w:bookmarkEnd w:id="85"/>
+      <w:bookmarkEnd w:id="84"/>
     </w:p>
     <w:p>
       <w:pPr>
@@ -13369,7 +13367,7 @@
           <w:noProof w:val="0"/>
         </w:rPr>
       </w:pPr>
-      <w:bookmarkStart w:id="86" w:name="_Toc534976170"/>
+      <w:bookmarkStart w:id="85" w:name="_Toc534976170"/>
       <w:r>
         <w:rPr>
           <w:noProof w:val="0"/>
@@ -13400,7 +13398,7 @@
         </w:rPr>
         <w:t>Roles</w:t>
       </w:r>
-      <w:bookmarkEnd w:id="86"/>
+      <w:bookmarkEnd w:id="85"/>
     </w:p>
     <w:p>
       <w:pPr>
@@ -13451,7 +13449,7 @@
                           <a:noFill/>
                           <a:extLst>
                             <a:ext uri="{909E8E84-426E-40dd-AFC4-6F175D3DCCD1}">
-                              <a14:hiddenFill xmlns="" xmlns:mo="http://schemas.microsoft.com/office/mac/office/2008/main" xmlns:mv="urn:schemas-microsoft-com:mac:vml" xmlns:o="urn:schemas-microsoft-com:office:office" xmlns:v="urn:schemas-microsoft-com:vml" xmlns:w10="urn:schemas-microsoft-com:office:word" xmlns:w="http://schemas.openxmlformats.org/wordprocessingml/2006/main" xmlns:a14="http://schemas.microsoft.com/office/drawing/2010/main">
+                              <a14:hiddenFill xmlns:a14="http://schemas.microsoft.com/office/drawing/2010/main" xmlns:w="http://schemas.openxmlformats.org/wordprocessingml/2006/main" xmlns:w10="urn:schemas-microsoft-com:office:word" xmlns:v="urn:schemas-microsoft-com:vml" xmlns:o="urn:schemas-microsoft-com:office:office" xmlns:mv="urn:schemas-microsoft-com:mac:vml" xmlns:mo="http://schemas.microsoft.com/office/mac/office/2008/main" xmlns="">
                                 <a:solidFill>
                                   <a:srgbClr val="FFFFFF"/>
                                 </a:solidFill>
@@ -13485,7 +13483,7 @@
                           </a:ln>
                           <a:extLst>
                             <a:ext uri="{909E8E84-426E-40dd-AFC4-6F175D3DCCD1}">
-                              <a14:hiddenFill xmlns="" xmlns:mo="http://schemas.microsoft.com/office/mac/office/2008/main" xmlns:mv="urn:schemas-microsoft-com:mac:vml" xmlns:o="urn:schemas-microsoft-com:office:office" xmlns:v="urn:schemas-microsoft-com:vml" xmlns:w10="urn:schemas-microsoft-com:office:word" xmlns:w="http://schemas.openxmlformats.org/wordprocessingml/2006/main" xmlns:a14="http://schemas.microsoft.com/office/drawing/2010/main">
+                              <a14:hiddenFill xmlns:a14="http://schemas.microsoft.com/office/drawing/2010/main" xmlns:w="http://schemas.openxmlformats.org/wordprocessingml/2006/main" xmlns:w10="urn:schemas-microsoft-com:office:word" xmlns:v="urn:schemas-microsoft-com:vml" xmlns:o="urn:schemas-microsoft-com:office:office" xmlns:mv="urn:schemas-microsoft-com:mac:vml" xmlns:mo="http://schemas.microsoft.com/office/mac/office/2008/main" xmlns="">
                                 <a:noFill/>
                               </a14:hiddenFill>
                             </a:ext>
@@ -13515,7 +13513,7 @@
                           </a:ln>
                           <a:extLst>
                             <a:ext uri="{909E8E84-426E-40dd-AFC4-6F175D3DCCD1}">
-                              <a14:hiddenFill xmlns="" xmlns:mo="http://schemas.microsoft.com/office/mac/office/2008/main" xmlns:mv="urn:schemas-microsoft-com:mac:vml" xmlns:o="urn:schemas-microsoft-com:office:office" xmlns:v="urn:schemas-microsoft-com:vml" xmlns:w10="urn:schemas-microsoft-com:office:word" xmlns:w="http://schemas.openxmlformats.org/wordprocessingml/2006/main" xmlns:a14="http://schemas.microsoft.com/office/drawing/2010/main">
+                              <a14:hiddenFill xmlns:a14="http://schemas.microsoft.com/office/drawing/2010/main" xmlns:w="http://schemas.openxmlformats.org/wordprocessingml/2006/main" xmlns:w10="urn:schemas-microsoft-com:office:word" xmlns:v="urn:schemas-microsoft-com:vml" xmlns:o="urn:schemas-microsoft-com:office:office" xmlns:mv="urn:schemas-microsoft-com:mac:vml" xmlns:mo="http://schemas.microsoft.com/office/mac/office/2008/main" xmlns="">
                                 <a:noFill/>
                               </a14:hiddenFill>
                             </a:ext>
@@ -13994,7 +13992,7 @@
           <w:noProof w:val="0"/>
         </w:rPr>
       </w:pPr>
-      <w:bookmarkStart w:id="87" w:name="_Toc534976171"/>
+      <w:bookmarkStart w:id="86" w:name="_Toc534976171"/>
       <w:r>
         <w:rPr>
           <w:noProof w:val="0"/>
@@ -14014,7 +14012,7 @@
         </w:rPr>
         <w:t>s</w:t>
       </w:r>
-      <w:bookmarkEnd w:id="87"/>
+      <w:bookmarkEnd w:id="86"/>
     </w:p>
     <w:p>
       <w:pPr>
@@ -14273,32 +14271,32 @@
           <w:noProof w:val="0"/>
         </w:rPr>
       </w:pPr>
-      <w:bookmarkStart w:id="88" w:name="_Toc381699502"/>
-      <w:bookmarkStart w:id="89" w:name="_Toc383421996"/>
-      <w:bookmarkStart w:id="90" w:name="_Toc384552433"/>
-      <w:bookmarkStart w:id="91" w:name="_Toc384565661"/>
-      <w:bookmarkStart w:id="92" w:name="_Toc384565741"/>
-      <w:bookmarkStart w:id="93" w:name="_Toc384565898"/>
-      <w:bookmarkStart w:id="94" w:name="_Toc534976172"/>
+      <w:bookmarkStart w:id="87" w:name="_Toc381699502"/>
+      <w:bookmarkStart w:id="88" w:name="_Toc383421996"/>
+      <w:bookmarkStart w:id="89" w:name="_Toc384552433"/>
+      <w:bookmarkStart w:id="90" w:name="_Toc384565661"/>
+      <w:bookmarkStart w:id="91" w:name="_Toc384565741"/>
+      <w:bookmarkStart w:id="92" w:name="_Toc384565898"/>
+      <w:bookmarkStart w:id="93" w:name="_Toc534976172"/>
+      <w:bookmarkEnd w:id="87"/>
       <w:bookmarkEnd w:id="88"/>
       <w:bookmarkEnd w:id="89"/>
       <w:bookmarkEnd w:id="90"/>
       <w:bookmarkEnd w:id="91"/>
       <w:bookmarkEnd w:id="92"/>
+      <w:r>
+        <w:rPr>
+          <w:noProof w:val="0"/>
+        </w:rPr>
+        <w:t>3.78</w:t>
+      </w:r>
+      <w:r>
+        <w:rPr>
+          <w:noProof w:val="0"/>
+        </w:rPr>
+        <w:t>.4 Interaction Diagram</w:t>
+      </w:r>
       <w:bookmarkEnd w:id="93"/>
-      <w:r>
-        <w:rPr>
-          <w:noProof w:val="0"/>
-        </w:rPr>
-        <w:t>3.78</w:t>
-      </w:r>
-      <w:r>
-        <w:rPr>
-          <w:noProof w:val="0"/>
-        </w:rPr>
-        <w:t>.4 Interaction Diagram</w:t>
-      </w:r>
-      <w:bookmarkEnd w:id="94"/>
     </w:p>
     <w:p>
       <w:pPr>
@@ -14348,7 +14346,7 @@
                           <a:noFill/>
                           <a:extLst>
                             <a:ext uri="{909E8E84-426E-40dd-AFC4-6F175D3DCCD1}">
-                              <a14:hiddenFill xmlns="" xmlns:mo="http://schemas.microsoft.com/office/mac/office/2008/main" xmlns:mv="urn:schemas-microsoft-com:mac:vml" xmlns:o="urn:schemas-microsoft-com:office:office" xmlns:v="urn:schemas-microsoft-com:vml" xmlns:w10="urn:schemas-microsoft-com:office:word" xmlns:w="http://schemas.openxmlformats.org/wordprocessingml/2006/main" xmlns:a14="http://schemas.microsoft.com/office/drawing/2010/main">
+                              <a14:hiddenFill xmlns:a14="http://schemas.microsoft.com/office/drawing/2010/main" xmlns:w="http://schemas.openxmlformats.org/wordprocessingml/2006/main" xmlns:w10="urn:schemas-microsoft-com:office:word" xmlns:v="urn:schemas-microsoft-com:vml" xmlns:o="urn:schemas-microsoft-com:office:office" xmlns:mv="urn:schemas-microsoft-com:mac:vml" xmlns:mo="http://schemas.microsoft.com/office/mac/office/2008/main" xmlns="">
                                 <a:solidFill>
                                   <a:srgbClr val="FFFFFF"/>
                                 </a:solidFill>
@@ -14383,7 +14381,7 @@
                           </a:ln>
                           <a:extLst>
                             <a:ext uri="{909E8E84-426E-40dd-AFC4-6F175D3DCCD1}">
-                              <a14:hiddenFill xmlns="" xmlns:mo="http://schemas.microsoft.com/office/mac/office/2008/main" xmlns:mv="urn:schemas-microsoft-com:mac:vml" xmlns:o="urn:schemas-microsoft-com:office:office" xmlns:v="urn:schemas-microsoft-com:vml" xmlns:w10="urn:schemas-microsoft-com:office:word" xmlns:w="http://schemas.openxmlformats.org/wordprocessingml/2006/main" xmlns:a14="http://schemas.microsoft.com/office/drawing/2010/main">
+                              <a14:hiddenFill xmlns:a14="http://schemas.microsoft.com/office/drawing/2010/main" xmlns:w="http://schemas.openxmlformats.org/wordprocessingml/2006/main" xmlns:w10="urn:schemas-microsoft-com:office:word" xmlns:v="urn:schemas-microsoft-com:vml" xmlns:o="urn:schemas-microsoft-com:office:office" xmlns:mv="urn:schemas-microsoft-com:mac:vml" xmlns:mo="http://schemas.microsoft.com/office/mac/office/2008/main" xmlns="">
                                 <a:noFill/>
                               </a14:hiddenFill>
                             </a:ext>
@@ -14414,7 +14412,7 @@
                           </a:ln>
                           <a:extLst>
                             <a:ext uri="{909E8E84-426E-40dd-AFC4-6F175D3DCCD1}">
-                              <a14:hiddenFill xmlns="" xmlns:mo="http://schemas.microsoft.com/office/mac/office/2008/main" xmlns:mv="urn:schemas-microsoft-com:mac:vml" xmlns:o="urn:schemas-microsoft-com:office:office" xmlns:v="urn:schemas-microsoft-com:vml" xmlns:w10="urn:schemas-microsoft-com:office:word" xmlns:w="http://schemas.openxmlformats.org/wordprocessingml/2006/main" xmlns:a14="http://schemas.microsoft.com/office/drawing/2010/main">
+                              <a14:hiddenFill xmlns:a14="http://schemas.microsoft.com/office/drawing/2010/main" xmlns:w="http://schemas.openxmlformats.org/wordprocessingml/2006/main" xmlns:w10="urn:schemas-microsoft-com:office:word" xmlns:v="urn:schemas-microsoft-com:vml" xmlns:o="urn:schemas-microsoft-com:office:office" xmlns:mv="urn:schemas-microsoft-com:mac:vml" xmlns:mo="http://schemas.microsoft.com/office/mac/office/2008/main" xmlns="">
                                 <a:noFill/>
                               </a14:hiddenFill>
                             </a:ext>
@@ -14443,7 +14441,7 @@
                           </a:ln>
                           <a:extLst>
                             <a:ext uri="{91240B29-F687-4f45-9708-019B960494DF}">
-                              <a14:hiddenLine xmlns="" xmlns:mo="http://schemas.microsoft.com/office/mac/office/2008/main" xmlns:mv="urn:schemas-microsoft-com:mac:vml" xmlns:o="urn:schemas-microsoft-com:office:office" xmlns:v="urn:schemas-microsoft-com:vml" xmlns:w10="urn:schemas-microsoft-com:office:word" xmlns:w="http://schemas.openxmlformats.org/wordprocessingml/2006/main" xmlns:a14="http://schemas.microsoft.com/office/drawing/2010/main" w="9525">
+                              <a14:hiddenLine xmlns:a14="http://schemas.microsoft.com/office/drawing/2010/main" xmlns:w="http://schemas.openxmlformats.org/wordprocessingml/2006/main" xmlns:w10="urn:schemas-microsoft-com:office:word" xmlns:v="urn:schemas-microsoft-com:vml" xmlns:o="urn:schemas-microsoft-com:office:office" xmlns:mv="urn:schemas-microsoft-com:mac:vml" xmlns:mo="http://schemas.microsoft.com/office/mac/office/2008/main" xmlns="" w="9525">
                                 <a:solidFill>
                                   <a:srgbClr val="000000"/>
                                 </a:solidFill>
@@ -14508,7 +14506,7 @@
                           </a:ln>
                           <a:extLst>
                             <a:ext uri="{91240B29-F687-4f45-9708-019B960494DF}">
-                              <a14:hiddenLine xmlns="" xmlns:mo="http://schemas.microsoft.com/office/mac/office/2008/main" xmlns:mv="urn:schemas-microsoft-com:mac:vml" xmlns:o="urn:schemas-microsoft-com:office:office" xmlns:v="urn:schemas-microsoft-com:vml" xmlns:w10="urn:schemas-microsoft-com:office:word" xmlns:w="http://schemas.openxmlformats.org/wordprocessingml/2006/main" xmlns:a14="http://schemas.microsoft.com/office/drawing/2010/main" w="9525">
+                              <a14:hiddenLine xmlns:a14="http://schemas.microsoft.com/office/drawing/2010/main" xmlns:w="http://schemas.openxmlformats.org/wordprocessingml/2006/main" xmlns:w10="urn:schemas-microsoft-com:office:word" xmlns:v="urn:schemas-microsoft-com:vml" xmlns:o="urn:schemas-microsoft-com:office:office" xmlns:mv="urn:schemas-microsoft-com:mac:vml" xmlns:mo="http://schemas.microsoft.com/office/mac/office/2008/main" xmlns="" w="9525">
                                 <a:solidFill>
                                   <a:srgbClr val="000000"/>
                                 </a:solidFill>
@@ -14573,7 +14571,7 @@
                           </a:ln>
                           <a:extLst>
                             <a:ext uri="{909E8E84-426E-40dd-AFC4-6F175D3DCCD1}">
-                              <a14:hiddenFill xmlns="" xmlns:mo="http://schemas.microsoft.com/office/mac/office/2008/main" xmlns:mv="urn:schemas-microsoft-com:mac:vml" xmlns:o="urn:schemas-microsoft-com:office:office" xmlns:v="urn:schemas-microsoft-com:vml" xmlns:w10="urn:schemas-microsoft-com:office:word" xmlns:w="http://schemas.openxmlformats.org/wordprocessingml/2006/main" xmlns:a14="http://schemas.microsoft.com/office/drawing/2010/main">
+                              <a14:hiddenFill xmlns:a14="http://schemas.microsoft.com/office/drawing/2010/main" xmlns:w="http://schemas.openxmlformats.org/wordprocessingml/2006/main" xmlns:w10="urn:schemas-microsoft-com:office:word" xmlns:v="urn:schemas-microsoft-com:vml" xmlns:o="urn:schemas-microsoft-com:office:office" xmlns:mv="urn:schemas-microsoft-com:mac:vml" xmlns:mo="http://schemas.microsoft.com/office/mac/office/2008/main" xmlns="">
                                 <a:noFill/>
                               </a14:hiddenFill>
                             </a:ext>
@@ -14603,7 +14601,7 @@
                           </a:ln>
                           <a:extLst>
                             <a:ext uri="{909E8E84-426E-40dd-AFC4-6F175D3DCCD1}">
-                              <a14:hiddenFill xmlns="" xmlns:mo="http://schemas.microsoft.com/office/mac/office/2008/main" xmlns:mv="urn:schemas-microsoft-com:mac:vml" xmlns:o="urn:schemas-microsoft-com:office:office" xmlns:v="urn:schemas-microsoft-com:vml" xmlns:w10="urn:schemas-microsoft-com:office:word" xmlns:w="http://schemas.openxmlformats.org/wordprocessingml/2006/main" xmlns:a14="http://schemas.microsoft.com/office/drawing/2010/main">
+                              <a14:hiddenFill xmlns:a14="http://schemas.microsoft.com/office/drawing/2010/main" xmlns:w="http://schemas.openxmlformats.org/wordprocessingml/2006/main" xmlns:w10="urn:schemas-microsoft-com:office:word" xmlns:v="urn:schemas-microsoft-com:vml" xmlns:o="urn:schemas-microsoft-com:office:office" xmlns:mv="urn:schemas-microsoft-com:mac:vml" xmlns:mo="http://schemas.microsoft.com/office/mac/office/2008/main" xmlns="">
                                 <a:noFill/>
                               </a14:hiddenFill>
                             </a:ext>
@@ -14632,7 +14630,7 @@
                           </a:ln>
                           <a:extLst>
                             <a:ext uri="{91240B29-F687-4f45-9708-019B960494DF}">
-                              <a14:hiddenLine xmlns="" xmlns:mo="http://schemas.microsoft.com/office/mac/office/2008/main" xmlns:mv="urn:schemas-microsoft-com:mac:vml" xmlns:o="urn:schemas-microsoft-com:office:office" xmlns:v="urn:schemas-microsoft-com:vml" xmlns:w10="urn:schemas-microsoft-com:office:word" xmlns:w="http://schemas.openxmlformats.org/wordprocessingml/2006/main" xmlns:a14="http://schemas.microsoft.com/office/drawing/2010/main" w="9525">
+                              <a14:hiddenLine xmlns:a14="http://schemas.microsoft.com/office/drawing/2010/main" xmlns:w="http://schemas.openxmlformats.org/wordprocessingml/2006/main" xmlns:w10="urn:schemas-microsoft-com:office:word" xmlns:v="urn:schemas-microsoft-com:vml" xmlns:o="urn:schemas-microsoft-com:office:office" xmlns:mv="urn:schemas-microsoft-com:mac:vml" xmlns:mo="http://schemas.microsoft.com/office/mac/office/2008/main" xmlns="" w="9525">
                                 <a:solidFill>
                                   <a:srgbClr val="000000"/>
                                 </a:solidFill>
@@ -14697,7 +14695,7 @@
                           </a:ln>
                           <a:extLst>
                             <a:ext uri="{91240B29-F687-4f45-9708-019B960494DF}">
-                              <a14:hiddenLine xmlns="" xmlns:mo="http://schemas.microsoft.com/office/mac/office/2008/main" xmlns:mv="urn:schemas-microsoft-com:mac:vml" xmlns:o="urn:schemas-microsoft-com:office:office" xmlns:v="urn:schemas-microsoft-com:vml" xmlns:w10="urn:schemas-microsoft-com:office:word" xmlns:w="http://schemas.openxmlformats.org/wordprocessingml/2006/main" xmlns:a14="http://schemas.microsoft.com/office/drawing/2010/main" w="9525">
+                              <a14:hiddenLine xmlns:a14="http://schemas.microsoft.com/office/drawing/2010/main" xmlns:w="http://schemas.openxmlformats.org/wordprocessingml/2006/main" xmlns:w10="urn:schemas-microsoft-com:office:word" xmlns:v="urn:schemas-microsoft-com:vml" xmlns:o="urn:schemas-microsoft-com:office:office" xmlns:mv="urn:schemas-microsoft-com:mac:vml" xmlns:mo="http://schemas.microsoft.com/office/mac/office/2008/main" xmlns="" w="9525">
                                 <a:solidFill>
                                   <a:srgbClr val="000000"/>
                                 </a:solidFill>
@@ -14762,7 +14760,7 @@
                           </a:ln>
                           <a:extLst>
                             <a:ext uri="{909E8E84-426E-40dd-AFC4-6F175D3DCCD1}">
-                              <a14:hiddenFill xmlns="" xmlns:mo="http://schemas.microsoft.com/office/mac/office/2008/main" xmlns:mv="urn:schemas-microsoft-com:mac:vml" xmlns:o="urn:schemas-microsoft-com:office:office" xmlns:v="urn:schemas-microsoft-com:vml" xmlns:w10="urn:schemas-microsoft-com:office:word" xmlns:w="http://schemas.openxmlformats.org/wordprocessingml/2006/main" xmlns:a14="http://schemas.microsoft.com/office/drawing/2010/main">
+                              <a14:hiddenFill xmlns:a14="http://schemas.microsoft.com/office/drawing/2010/main" xmlns:w="http://schemas.openxmlformats.org/wordprocessingml/2006/main" xmlns:w10="urn:schemas-microsoft-com:office:word" xmlns:v="urn:schemas-microsoft-com:vml" xmlns:o="urn:schemas-microsoft-com:office:office" xmlns:mv="urn:schemas-microsoft-com:mac:vml" xmlns:mo="http://schemas.microsoft.com/office/mac/office/2008/main" xmlns="">
                                 <a:noFill/>
                               </a14:hiddenFill>
                             </a:ext>
@@ -14792,7 +14790,7 @@
                           </a:ln>
                           <a:extLst>
                             <a:ext uri="{909E8E84-426E-40dd-AFC4-6F175D3DCCD1}">
-                              <a14:hiddenFill xmlns="" xmlns:mo="http://schemas.microsoft.com/office/mac/office/2008/main" xmlns:mv="urn:schemas-microsoft-com:mac:vml" xmlns:o="urn:schemas-microsoft-com:office:office" xmlns:v="urn:schemas-microsoft-com:vml" xmlns:w10="urn:schemas-microsoft-com:office:word" xmlns:w="http://schemas.openxmlformats.org/wordprocessingml/2006/main" xmlns:a14="http://schemas.microsoft.com/office/drawing/2010/main">
+                              <a14:hiddenFill xmlns:a14="http://schemas.microsoft.com/office/drawing/2010/main" xmlns:w="http://schemas.openxmlformats.org/wordprocessingml/2006/main" xmlns:w10="urn:schemas-microsoft-com:office:word" xmlns:v="urn:schemas-microsoft-com:vml" xmlns:o="urn:schemas-microsoft-com:office:office" xmlns:mv="urn:schemas-microsoft-com:mac:vml" xmlns:mo="http://schemas.microsoft.com/office/mac/office/2008/main" xmlns="">
                                 <a:noFill/>
                               </a14:hiddenFill>
                             </a:ext>
@@ -14850,7 +14848,7 @@
                           </a:ln>
                           <a:extLst>
                             <a:ext uri="{91240B29-F687-4f45-9708-019B960494DF}">
-                              <a14:hiddenLine xmlns="" xmlns:mo="http://schemas.microsoft.com/office/mac/office/2008/main" xmlns:mv="urn:schemas-microsoft-com:mac:vml" xmlns:o="urn:schemas-microsoft-com:office:office" xmlns:v="urn:schemas-microsoft-com:vml" xmlns:w10="urn:schemas-microsoft-com:office:word" xmlns:w="http://schemas.openxmlformats.org/wordprocessingml/2006/main" xmlns:a14="http://schemas.microsoft.com/office/drawing/2010/main" w="9525">
+                              <a14:hiddenLine xmlns:a14="http://schemas.microsoft.com/office/drawing/2010/main" xmlns:w="http://schemas.openxmlformats.org/wordprocessingml/2006/main" xmlns:w10="urn:schemas-microsoft-com:office:word" xmlns:v="urn:schemas-microsoft-com:vml" xmlns:o="urn:schemas-microsoft-com:office:office" xmlns:mv="urn:schemas-microsoft-com:mac:vml" xmlns:mo="http://schemas.microsoft.com/office/mac/office/2008/main" xmlns="" w="9525">
                                 <a:solidFill>
                                   <a:srgbClr val="000000"/>
                                 </a:solidFill>
@@ -14907,7 +14905,7 @@
                           </a:ln>
                           <a:extLst>
                             <a:ext uri="{91240B29-F687-4f45-9708-019B960494DF}">
-                              <a14:hiddenLine xmlns="" xmlns:mo="http://schemas.microsoft.com/office/mac/office/2008/main" xmlns:mv="urn:schemas-microsoft-com:mac:vml" xmlns:o="urn:schemas-microsoft-com:office:office" xmlns:v="urn:schemas-microsoft-com:vml" xmlns:w10="urn:schemas-microsoft-com:office:word" xmlns:w="http://schemas.openxmlformats.org/wordprocessingml/2006/main" xmlns:a14="http://schemas.microsoft.com/office/drawing/2010/main" w="9525">
+                              <a14:hiddenLine xmlns:a14="http://schemas.microsoft.com/office/drawing/2010/main" xmlns:w="http://schemas.openxmlformats.org/wordprocessingml/2006/main" xmlns:w10="urn:schemas-microsoft-com:office:word" xmlns:v="urn:schemas-microsoft-com:vml" xmlns:o="urn:schemas-microsoft-com:office:office" xmlns:mv="urn:schemas-microsoft-com:mac:vml" xmlns:mo="http://schemas.microsoft.com/office/mac/office/2008/main" xmlns="" w="9525">
                                 <a:solidFill>
                                   <a:srgbClr val="000000"/>
                                 </a:solidFill>
@@ -15250,7 +15248,7 @@
           <w:noProof w:val="0"/>
         </w:rPr>
       </w:pPr>
-      <w:bookmarkStart w:id="95" w:name="_Toc534976173"/>
+      <w:bookmarkStart w:id="94" w:name="_Toc534976173"/>
       <w:r>
         <w:rPr>
           <w:noProof w:val="0"/>
@@ -15275,7 +15273,7 @@
         </w:rPr>
         <w:t xml:space="preserve"> message</w:t>
       </w:r>
-      <w:bookmarkEnd w:id="95"/>
+      <w:bookmarkEnd w:id="94"/>
     </w:p>
     <w:p>
       <w:pPr>
@@ -15320,12 +15318,12 @@
           <w:noProof w:val="0"/>
         </w:rPr>
       </w:pPr>
-      <w:bookmarkStart w:id="96" w:name="_Toc534976174"/>
+      <w:bookmarkStart w:id="95" w:name="_Toc534976174"/>
+      <w:bookmarkEnd w:id="63"/>
       <w:bookmarkEnd w:id="64"/>
       <w:bookmarkEnd w:id="65"/>
       <w:bookmarkEnd w:id="66"/>
       <w:bookmarkEnd w:id="67"/>
-      <w:bookmarkEnd w:id="68"/>
       <w:r>
         <w:rPr>
           <w:noProof w:val="0"/>
@@ -15338,7 +15336,7 @@
         </w:rPr>
         <w:t>.4.1.1 Trigger Events</w:t>
       </w:r>
-      <w:bookmarkEnd w:id="96"/>
+      <w:bookmarkEnd w:id="95"/>
     </w:p>
     <w:p>
       <w:pPr>
@@ -15402,7 +15400,7 @@
           <w:noProof w:val="0"/>
         </w:rPr>
       </w:pPr>
-      <w:bookmarkStart w:id="97" w:name="_Toc534976175"/>
+      <w:bookmarkStart w:id="96" w:name="_Toc534976175"/>
       <w:r>
         <w:rPr>
           <w:noProof w:val="0"/>
@@ -15416,7 +15414,7 @@
         </w:rPr>
         <w:t>.4.1.2 Message Semantics</w:t>
       </w:r>
-      <w:bookmarkEnd w:id="97"/>
+      <w:bookmarkEnd w:id="96"/>
     </w:p>
     <w:p>
       <w:pPr>
@@ -15558,7 +15556,7 @@
           <w:noProof w:val="0"/>
         </w:rPr>
       </w:pPr>
-      <w:bookmarkStart w:id="98" w:name="_Toc534976176"/>
+      <w:bookmarkStart w:id="97" w:name="_Toc534976176"/>
       <w:r>
         <w:rPr>
           <w:noProof w:val="0"/>
@@ -15571,7 +15569,7 @@
         </w:rPr>
         <w:t>.4.1.2.1 Query Search Parameters</w:t>
       </w:r>
-      <w:bookmarkEnd w:id="98"/>
+      <w:bookmarkEnd w:id="97"/>
     </w:p>
     <w:p>
       <w:pPr>
@@ -16730,7 +16728,7 @@
           <w:noProof w:val="0"/>
         </w:rPr>
       </w:pPr>
-      <w:bookmarkStart w:id="99" w:name="_Toc534976177"/>
+      <w:bookmarkStart w:id="98" w:name="_Toc534976177"/>
       <w:r>
         <w:rPr>
           <w:noProof w:val="0"/>
@@ -16749,7 +16747,7 @@
         </w:rPr>
         <w:t>Option</w:t>
       </w:r>
-      <w:bookmarkEnd w:id="99"/>
+      <w:bookmarkEnd w:id="98"/>
     </w:p>
     <w:p>
       <w:pPr>
@@ -16853,7 +16851,7 @@
           <w:noProof w:val="0"/>
         </w:rPr>
       </w:pPr>
-      <w:bookmarkStart w:id="100" w:name="_Toc534976178"/>
+      <w:bookmarkStart w:id="99" w:name="_Toc534976178"/>
       <w:r>
         <w:rPr>
           <w:noProof w:val="0"/>
@@ -16866,7 +16864,7 @@
         </w:rPr>
         <w:t>.4.1.2.3 Parameter Modifiers</w:t>
       </w:r>
-      <w:bookmarkEnd w:id="100"/>
+      <w:bookmarkEnd w:id="99"/>
     </w:p>
     <w:p>
       <w:pPr>
@@ -16981,7 +16979,7 @@
           <w:noProof w:val="0"/>
         </w:rPr>
       </w:pPr>
-      <w:bookmarkStart w:id="101" w:name="_Toc534976179"/>
+      <w:bookmarkStart w:id="100" w:name="_Toc534976179"/>
       <w:r>
         <w:rPr>
           <w:noProof w:val="0"/>
@@ -17030,7 +17028,7 @@
         </w:rPr>
         <w:t>Returned</w:t>
       </w:r>
-      <w:bookmarkEnd w:id="101"/>
+      <w:bookmarkEnd w:id="100"/>
     </w:p>
     <w:p>
       <w:pPr>
@@ -17292,7 +17290,7 @@
           <w:noProof w:val="0"/>
         </w:rPr>
       </w:pPr>
-      <w:bookmarkStart w:id="102" w:name="_Toc534976180"/>
+      <w:bookmarkStart w:id="101" w:name="_Toc534976180"/>
       <w:r>
         <w:rPr>
           <w:noProof w:val="0"/>
@@ -17318,7 +17316,7 @@
         </w:rPr>
         <w:t xml:space="preserve"> Populating Expected Response Format</w:t>
       </w:r>
-      <w:bookmarkEnd w:id="102"/>
+      <w:bookmarkEnd w:id="101"/>
     </w:p>
     <w:p>
       <w:pPr>
@@ -17389,7 +17387,7 @@
           <w:noProof w:val="0"/>
         </w:rPr>
       </w:pPr>
-      <w:bookmarkStart w:id="103" w:name="_Toc534976181"/>
+      <w:bookmarkStart w:id="102" w:name="_Toc534976181"/>
       <w:r>
         <w:rPr>
           <w:noProof w:val="0"/>
@@ -17402,7 +17400,7 @@
         </w:rPr>
         <w:t>.4.1.3 Expected Actions</w:t>
       </w:r>
-      <w:bookmarkEnd w:id="103"/>
+      <w:bookmarkEnd w:id="102"/>
     </w:p>
     <w:p>
       <w:pPr>
@@ -17472,12 +17470,12 @@
       <w:pPr>
         <w:pStyle w:val="BodyText"/>
       </w:pPr>
-      <w:del w:id="104" w:author="John Moehrke" w:date="2019-02-22T14:38:00Z">
+      <w:del w:id="103" w:author="John Moehrke" w:date="2019-02-22T14:38:00Z">
         <w:r>
           <w:delText>The handling of phonetic issues, alternate spellings, upper and lower case, partial matching and accented characters, etc. if deemed appropriate shall be supported by the Patient Demographics Supplier rather than by the Patient Demographics Consumer. At minimum, t</w:delText>
         </w:r>
       </w:del>
-      <w:ins w:id="105" w:author="John Moehrke" w:date="2019-02-22T14:38:00Z">
+      <w:ins w:id="104" w:author="John Moehrke" w:date="2019-02-22T14:38:00Z">
         <w:r>
           <w:t>T</w:t>
         </w:r>
@@ -17491,12 +17489,12 @@
       <w:r>
         <w:t xml:space="preserve">Consumer; IHE does not further specify matching requirements. </w:t>
       </w:r>
-      <w:del w:id="106" w:author="John Moehrke" w:date="2019-02-22T14:39:00Z">
+      <w:del w:id="105" w:author="John Moehrke" w:date="2019-02-22T14:39:00Z">
         <w:r>
           <w:delText>If t</w:delText>
         </w:r>
       </w:del>
-      <w:ins w:id="107" w:author="John Moehrke" w:date="2019-02-22T14:39:00Z">
+      <w:ins w:id="106" w:author="John Moehrke" w:date="2019-02-22T14:39:00Z">
         <w:r>
           <w:t>T</w:t>
         </w:r>
@@ -17504,17 +17502,17 @@
       <w:r>
         <w:t xml:space="preserve">he Patient Demographics Supplier </w:t>
       </w:r>
-      <w:del w:id="108" w:author="John Moehrke" w:date="2019-02-22T14:39:00Z">
+      <w:del w:id="107" w:author="John Moehrke" w:date="2019-02-22T14:39:00Z">
         <w:r>
           <w:delText xml:space="preserve">is </w:delText>
         </w:r>
       </w:del>
-      <w:ins w:id="109" w:author="John Moehrke" w:date="2019-02-22T14:39:00Z">
+      <w:ins w:id="108" w:author="John Moehrke" w:date="2019-02-22T14:39:00Z">
         <w:r>
           <w:t>may be able</w:t>
         </w:r>
       </w:ins>
-      <w:del w:id="110" w:author="John Moehrke" w:date="2019-02-22T14:39:00Z">
+      <w:del w:id="109" w:author="John Moehrke" w:date="2019-02-22T14:39:00Z">
         <w:r>
           <w:delText>unable</w:delText>
         </w:r>
@@ -17522,158 +17520,157 @@
       <w:r>
         <w:t xml:space="preserve"> to perform</w:t>
       </w:r>
-      <w:ins w:id="111" w:author="John Moehrke" w:date="2019-02-22T14:39:00Z">
+      <w:ins w:id="110" w:author="John Moehrke" w:date="2019-02-22T14:39:00Z">
         <w:r>
           <w:t xml:space="preserve"> other string </w:t>
         </w:r>
       </w:ins>
+      <w:ins w:id="111" w:author="John Moehrke" w:date="2019-02-22T14:40:00Z">
+        <w:r>
+          <w:t>matching (e.g.</w:t>
+        </w:r>
+      </w:ins>
+      <w:r>
+        <w:t>, case insensitive, partial matches,</w:t>
+      </w:r>
       <w:ins w:id="112" w:author="John Moehrke" w:date="2019-02-22T14:40:00Z">
         <w:r>
-          <w:t>matching (e.g.</w:t>
+          <w:t xml:space="preserve"> </w:t>
+        </w:r>
+        <w:proofErr w:type="spellStart"/>
+        <w:r>
+          <w:t>etc</w:t>
+        </w:r>
+        <w:proofErr w:type="spellEnd"/>
+        <w:r>
+          <w:t>)</w:t>
         </w:r>
       </w:ins>
       <w:r>
-        <w:t>, case insensitive, partial matches,</w:t>
-      </w:r>
-      <w:ins w:id="113" w:author="John Moehrke" w:date="2019-02-22T14:40:00Z">
+        <w:t xml:space="preserve"> </w:t>
+      </w:r>
+      <w:del w:id="113" w:author="John Moehrke" w:date="2019-02-22T14:40:00Z">
+        <w:r>
+          <w:delText xml:space="preserve">it </w:delText>
+        </w:r>
+      </w:del>
+      <w:ins w:id="114" w:author="John Moehrke" w:date="2019-02-22T14:40:00Z">
+        <w:r>
+          <w:t>which</w:t>
+        </w:r>
         <w:r>
           <w:t xml:space="preserve"> </w:t>
         </w:r>
-        <w:proofErr w:type="spellStart"/>
-        <w:r>
-          <w:t>etc</w:t>
-        </w:r>
-        <w:proofErr w:type="spellEnd"/>
-        <w:r>
-          <w:t>)</w:t>
-        </w:r>
       </w:ins>
       <w:r>
-        <w:t xml:space="preserve"> </w:t>
-      </w:r>
-      <w:del w:id="114" w:author="John Moehrke" w:date="2019-02-22T14:40:00Z">
-        <w:r>
-          <w:delText xml:space="preserve">it </w:delText>
+        <w:t xml:space="preserve">shall </w:t>
+      </w:r>
+      <w:ins w:id="115" w:author="John Moehrke" w:date="2019-02-22T14:40:00Z">
+        <w:r>
+          <w:t xml:space="preserve">be </w:t>
+        </w:r>
+      </w:ins>
+      <w:r>
+        <w:t xml:space="preserve">indicate </w:t>
+      </w:r>
+      <w:del w:id="116" w:author="John Moehrke" w:date="2019-02-22T14:40:00Z">
+        <w:r>
+          <w:delText xml:space="preserve">this </w:delText>
         </w:r>
       </w:del>
-      <w:ins w:id="115" w:author="John Moehrke" w:date="2019-02-22T14:40:00Z">
-        <w:r>
-          <w:t>which</w:t>
-        </w:r>
-        <w:r>
-          <w:t xml:space="preserve"> </w:t>
-        </w:r>
-      </w:ins>
-      <w:r>
-        <w:t xml:space="preserve">shall </w:t>
-      </w:r>
-      <w:ins w:id="116" w:author="John Moehrke" w:date="2019-02-22T14:40:00Z">
-        <w:r>
-          <w:t xml:space="preserve">be </w:t>
-        </w:r>
-      </w:ins>
-      <w:r>
-        <w:t xml:space="preserve">indicate </w:t>
-      </w:r>
-      <w:del w:id="117" w:author="John Moehrke" w:date="2019-02-22T14:40:00Z">
-        <w:r>
-          <w:delText xml:space="preserve">this </w:delText>
+      <w:r>
+        <w:t xml:space="preserve">in its </w:t>
+      </w:r>
+      <w:r>
+        <w:t xml:space="preserve">CapabilityStatement </w:t>
+      </w:r>
+      <w:r>
+        <w:t xml:space="preserve">Resource (see ITI TF-2x: Appendix </w:t>
+      </w:r>
+      <w:r>
+        <w:t>Z</w:t>
+      </w:r>
+      <w:r>
+        <w:t>.4).</w:t>
+      </w:r>
+    </w:p>
+    <w:p>
+      <w:pPr>
+        <w:pStyle w:val="BodyText"/>
+      </w:pPr>
+      <w:r>
+        <w:t xml:space="preserve">The information provided by the Patient Demographics Supplier to the Patient Demographics Consumer is a list of matching patients from the </w:t>
+      </w:r>
+      <w:r>
+        <w:t>Patient Demographics S</w:t>
+      </w:r>
+      <w:r>
+        <w:t>upplier’s information source. The mechanics of the matching algorithms used are internal to the Patient Demographics Supplier and are outside the scope of this framework.</w:t>
+      </w:r>
+    </w:p>
+    <w:p>
+      <w:pPr>
+        <w:pStyle w:val="BodyText"/>
+      </w:pPr>
+      <w:r>
+        <w:t xml:space="preserve">The Patient Demographics Supplier shall support at least one patient identifier domain and may support multiple identifier domains. Section </w:t>
+      </w:r>
+      <w:r>
+        <w:t>3.78</w:t>
+      </w:r>
+      <w:r>
+        <w:t>.4.1.2.4</w:t>
+      </w:r>
+      <w:r>
+        <w:t xml:space="preserve"> describes how the Patient Demographics Consumer may filter results based on identifiers from one or more patient identifier domains. Query responses may return patient identifiers from </w:t>
+      </w:r>
+      <w:r>
+        <w:t xml:space="preserve">one </w:t>
+      </w:r>
+      <w:r>
+        <w:t xml:space="preserve">or multiple patient identifier domains. </w:t>
+      </w:r>
+    </w:p>
+    <w:p>
+      <w:pPr>
+        <w:pStyle w:val="BodyText"/>
+        <w:rPr>
+          <w:del w:id="117" w:author="John Moehrke" w:date="2019-02-25T14:14:00Z"/>
+        </w:rPr>
+      </w:pPr>
+      <w:del w:id="118" w:author="John Moehrke" w:date="2019-02-25T14:14:00Z">
+        <w:r>
+          <w:delText xml:space="preserve">If the Patient Demographics Consumer supplied a query parameter, or used a query parameter modifier which the Patient Demographics Supplier is not capable of utilizing, then the Patient Demographics Supplier shall respond with an </w:delText>
+        </w:r>
+        <w:r>
+          <w:rPr>
+            <w:b/>
+          </w:rPr>
+          <w:delText>HTTP 400</w:delText>
+        </w:r>
+        <w:r>
+          <w:delText xml:space="preserve"> (Bad request) </w:delText>
+        </w:r>
+        <w:r>
+          <w:delText xml:space="preserve">status code and an </w:delText>
+        </w:r>
+        <w:r>
+          <w:rPr>
+            <w:rStyle w:val="XMLname"/>
+          </w:rPr>
+          <w:delText>OperationOutcome</w:delText>
+        </w:r>
+        <w:r>
+          <w:delText xml:space="preserve"> resource indicating the parameters in error.</w:delText>
         </w:r>
       </w:del>
-      <w:r>
-        <w:t xml:space="preserve">in its </w:t>
-      </w:r>
-      <w:r>
-        <w:t xml:space="preserve">CapabilityStatement </w:t>
-      </w:r>
-      <w:r>
-        <w:t xml:space="preserve">Resource (see ITI TF-2x: Appendix </w:t>
-      </w:r>
-      <w:r>
-        <w:t>Z</w:t>
-      </w:r>
-      <w:r>
-        <w:t>.4).</w:t>
-      </w:r>
     </w:p>
     <w:p>
       <w:pPr>
         <w:pStyle w:val="BodyText"/>
       </w:pPr>
-      <w:r>
-        <w:t xml:space="preserve">The information provided by the Patient Demographics Supplier to the Patient Demographics Consumer is a list of matching patients from the </w:t>
-      </w:r>
-      <w:r>
-        <w:t>Patient Demographics S</w:t>
-      </w:r>
-      <w:r>
-        <w:t>upplier’s information source. The mechanics of the matching algorithms used are internal to the Patient Demographics Supplier and are outside the scope of this framework.</w:t>
-      </w:r>
-    </w:p>
-    <w:p>
-      <w:pPr>
-        <w:pStyle w:val="BodyText"/>
-      </w:pPr>
-      <w:r>
-        <w:t xml:space="preserve">The Patient Demographics Supplier shall support at least one patient identifier domain and may support multiple identifier domains. Section </w:t>
-      </w:r>
-      <w:r>
-        <w:t>3.78</w:t>
-      </w:r>
-      <w:r>
-        <w:t>.4.1.2.4</w:t>
-      </w:r>
-      <w:r>
-        <w:t xml:space="preserve"> describes how the Patient Demographics Consumer may filter results based on identifiers from one or more patient identifier domains. Query responses may return patient identifiers from </w:t>
-      </w:r>
-      <w:r>
-        <w:t xml:space="preserve">one </w:t>
-      </w:r>
-      <w:r>
-        <w:t xml:space="preserve">or multiple patient identifier domains. </w:t>
-      </w:r>
-    </w:p>
-    <w:p>
-      <w:pPr>
-        <w:pStyle w:val="BodyText"/>
-      </w:pPr>
-      <w:r>
-        <w:t xml:space="preserve">If the Patient Demographics Consumer supplied a query </w:t>
-      </w:r>
-      <w:proofErr w:type="gramStart"/>
-      <w:r>
-        <w:t>parameter, or</w:t>
-      </w:r>
-      <w:proofErr w:type="gramEnd"/>
-      <w:r>
-        <w:t xml:space="preserve"> used a query parameter modifier which the Patient Demographics Supplier is not capable of utilizing, then the Patient Demographics Supplier shall respond with an </w:t>
-      </w:r>
-      <w:r>
-        <w:rPr>
-          <w:b/>
-        </w:rPr>
-        <w:t>HTTP 400</w:t>
-      </w:r>
-      <w:r>
-        <w:t xml:space="preserve"> (Bad request) </w:t>
-      </w:r>
-      <w:r>
-        <w:t xml:space="preserve">status code and an </w:t>
-      </w:r>
-      <w:r>
-        <w:rPr>
-          <w:rStyle w:val="XMLname"/>
-        </w:rPr>
-        <w:t>OperationOutcome</w:t>
-      </w:r>
-      <w:r>
-        <w:t xml:space="preserve"> resource indicating the parameters in error.</w:t>
-      </w:r>
-    </w:p>
-    <w:p>
-      <w:pPr>
-        <w:pStyle w:val="BodyText"/>
-      </w:pPr>
+      <w:bookmarkStart w:id="119" w:name="_GoBack"/>
+      <w:bookmarkEnd w:id="119"/>
       <w:r>
         <w:t xml:space="preserve">See ITI TF-2x: Appendix Z.6 for more details on response format handling. See ITI TF-2x: Appendix Z.7 for handling guidance for Access Denied. </w:t>
       </w:r>
@@ -17937,7 +17934,7 @@
       <w:pPr>
         <w:pStyle w:val="BodyText"/>
         <w:rPr>
-          <w:ins w:id="118" w:author="John Moehrke" w:date="2019-02-22T14:55:00Z"/>
+          <w:ins w:id="120" w:author="John Moehrke" w:date="2019-02-22T14:55:00Z"/>
         </w:rPr>
       </w:pPr>
       <w:r>
@@ -17969,27 +17966,27 @@
       <w:pPr>
         <w:pStyle w:val="BodyText"/>
       </w:pPr>
-      <w:ins w:id="119" w:author="John Moehrke" w:date="2019-02-22T14:55:00Z">
+      <w:ins w:id="121" w:author="John Moehrke" w:date="2019-02-22T14:55:00Z">
         <w:r>
           <w:t>There are two different acceptable return r</w:t>
-        </w:r>
-      </w:ins>
-      <w:ins w:id="120" w:author="John Moehrke" w:date="2019-02-22T14:56:00Z">
-        <w:r>
-          <w:t xml:space="preserve">esults. </w:t>
-        </w:r>
-      </w:ins>
-      <w:ins w:id="121" w:author="John Moehrke" w:date="2019-02-22T14:57:00Z">
-        <w:r>
-          <w:t>Preferred</w:t>
         </w:r>
       </w:ins>
       <w:ins w:id="122" w:author="John Moehrke" w:date="2019-02-22T14:56:00Z">
         <w:r>
-          <w:t xml:space="preserve"> response is a 404 to indicate that the domain is not recognized, but a 200 with an empty result</w:t>
+          <w:t xml:space="preserve">esults. </w:t>
         </w:r>
       </w:ins>
       <w:ins w:id="123" w:author="John Moehrke" w:date="2019-02-22T14:57:00Z">
+        <w:r>
+          <w:t>Preferred</w:t>
+        </w:r>
+      </w:ins>
+      <w:ins w:id="124" w:author="John Moehrke" w:date="2019-02-22T14:56:00Z">
+        <w:r>
+          <w:t xml:space="preserve"> response is a 404 to indicate that the domain is not recognized, but a 200 with an empty result</w:t>
+        </w:r>
+      </w:ins>
+      <w:ins w:id="125" w:author="John Moehrke" w:date="2019-02-22T14:57:00Z">
         <w:r>
           <w:t xml:space="preserve"> is acceptable when the Patient Demographics Supplier can not determine that the domain is not recognized.</w:t>
         </w:r>
@@ -18164,12 +18161,12 @@
             <w:pPr>
               <w:pStyle w:val="TableEntry"/>
             </w:pPr>
-            <w:ins w:id="124" w:author="John Moehrke" w:date="2019-02-22T14:49:00Z">
+            <w:ins w:id="126" w:author="John Moehrke" w:date="2019-02-22T14:49:00Z">
               <w:r>
                 <w:t>http://hl7.org/fhir/issue-type#not-found</w:t>
               </w:r>
             </w:ins>
-            <w:del w:id="125" w:author="John Moehrke" w:date="2019-02-22T14:49:00Z">
+            <w:del w:id="127" w:author="John Moehrke" w:date="2019-02-22T14:49:00Z">
               <w:r>
                 <w:delText>{</w:delText>
               </w:r>
@@ -18597,7 +18594,7 @@
           <w:noProof w:val="0"/>
         </w:rPr>
       </w:pPr>
-      <w:bookmarkStart w:id="126" w:name="_Toc534976182"/>
+      <w:bookmarkStart w:id="128" w:name="_Toc534976182"/>
       <w:r>
         <w:rPr>
           <w:noProof w:val="0"/>
@@ -18634,7 +18631,7 @@
         </w:rPr>
         <w:t xml:space="preserve"> message</w:t>
       </w:r>
-      <w:bookmarkEnd w:id="126"/>
+      <w:bookmarkEnd w:id="128"/>
     </w:p>
     <w:p>
       <w:pPr>
@@ -18647,7 +18644,7 @@
           <w:noProof w:val="0"/>
         </w:rPr>
       </w:pPr>
-      <w:bookmarkStart w:id="127" w:name="_Toc534976183"/>
+      <w:bookmarkStart w:id="129" w:name="_Toc534976183"/>
       <w:r>
         <w:rPr>
           <w:noProof w:val="0"/>
@@ -18672,7 +18669,7 @@
         </w:rPr>
         <w:t>.1 Trigger Events</w:t>
       </w:r>
-      <w:bookmarkEnd w:id="127"/>
+      <w:bookmarkEnd w:id="129"/>
     </w:p>
     <w:p>
       <w:pPr>
@@ -18713,7 +18710,7 @@
           <w:noProof w:val="0"/>
         </w:rPr>
       </w:pPr>
-      <w:bookmarkStart w:id="128" w:name="_Toc534976184"/>
+      <w:bookmarkStart w:id="130" w:name="_Toc534976184"/>
       <w:r>
         <w:rPr>
           <w:noProof w:val="0"/>
@@ -18732,7 +18729,7 @@
         </w:rPr>
         <w:t>.2 Message Semantics</w:t>
       </w:r>
-      <w:bookmarkEnd w:id="128"/>
+      <w:bookmarkEnd w:id="130"/>
     </w:p>
     <w:p>
       <w:pPr>
@@ -18824,7 +18821,7 @@
           <w:noProof w:val="0"/>
         </w:rPr>
       </w:pPr>
-      <w:bookmarkStart w:id="129" w:name="_Toc534976185"/>
+      <w:bookmarkStart w:id="131" w:name="_Toc534976185"/>
       <w:r>
         <w:rPr>
           <w:noProof w:val="0"/>
@@ -18856,7 +18853,7 @@
         </w:rPr>
         <w:t>Response</w:t>
       </w:r>
-      <w:bookmarkEnd w:id="129"/>
+      <w:bookmarkEnd w:id="131"/>
     </w:p>
     <w:p>
       <w:pPr>
@@ -18915,14 +18912,14 @@
           <w:noProof w:val="0"/>
         </w:rPr>
       </w:pPr>
-      <w:bookmarkStart w:id="130" w:name="_Toc534976186"/>
+      <w:bookmarkStart w:id="132" w:name="_Toc534976186"/>
       <w:r>
         <w:rPr>
           <w:noProof w:val="0"/>
         </w:rPr>
         <w:t>3.78.4.2.2.2 Mother’s Maiden Name</w:t>
       </w:r>
-      <w:bookmarkEnd w:id="130"/>
+      <w:bookmarkEnd w:id="132"/>
       <w:r>
         <w:rPr>
           <w:noProof w:val="0"/>
@@ -18975,7 +18972,7 @@
           <w:noProof w:val="0"/>
         </w:rPr>
       </w:pPr>
-      <w:bookmarkStart w:id="131" w:name="_Toc534976187"/>
+      <w:bookmarkStart w:id="133" w:name="_Toc534976187"/>
       <w:r>
         <w:rPr>
           <w:noProof w:val="0"/>
@@ -19000,7 +18997,7 @@
         </w:rPr>
         <w:t xml:space="preserve"> Resource Bundling</w:t>
       </w:r>
-      <w:bookmarkEnd w:id="131"/>
+      <w:bookmarkEnd w:id="133"/>
     </w:p>
     <w:p>
       <w:pPr>
@@ -19034,7 +19031,7 @@
           <w:noProof w:val="0"/>
         </w:rPr>
       </w:pPr>
-      <w:bookmarkStart w:id="132" w:name="_Toc534976188"/>
+      <w:bookmarkStart w:id="134" w:name="_Toc534976188"/>
       <w:r>
         <w:rPr>
           <w:noProof w:val="0"/>
@@ -19071,7 +19068,7 @@
         </w:rPr>
         <w:t>Paging of Resource Bundle</w:t>
       </w:r>
-      <w:bookmarkEnd w:id="132"/>
+      <w:bookmarkEnd w:id="134"/>
     </w:p>
     <w:p>
       <w:pPr>
@@ -19116,7 +19113,7 @@
           <w:noProof w:val="0"/>
         </w:rPr>
       </w:pPr>
-      <w:bookmarkStart w:id="133" w:name="_Toc534976189"/>
+      <w:bookmarkStart w:id="135" w:name="_Toc534976189"/>
       <w:r>
         <w:rPr>
           <w:noProof w:val="0"/>
@@ -19141,7 +19138,7 @@
         </w:rPr>
         <w:t xml:space="preserve"> Quality of Match</w:t>
       </w:r>
-      <w:bookmarkEnd w:id="133"/>
+      <w:bookmarkEnd w:id="135"/>
     </w:p>
     <w:p>
       <w:pPr>
@@ -19215,7 +19212,7 @@
           <w:noProof w:val="0"/>
         </w:rPr>
       </w:pPr>
-      <w:bookmarkStart w:id="134" w:name="_Toc534976190"/>
+      <w:bookmarkStart w:id="136" w:name="_Toc534976190"/>
       <w:r>
         <w:rPr>
           <w:noProof w:val="0"/>
@@ -19228,7 +19225,7 @@
         </w:rPr>
         <w:t>.4.2.3 Expected Actions</w:t>
       </w:r>
-      <w:bookmarkEnd w:id="134"/>
+      <w:bookmarkEnd w:id="136"/>
     </w:p>
     <w:p>
       <w:r>
@@ -19267,7 +19264,7 @@
           <w:noProof w:val="0"/>
         </w:rPr>
       </w:pPr>
-      <w:bookmarkStart w:id="135" w:name="_Toc534976191"/>
+      <w:bookmarkStart w:id="137" w:name="_Toc534976191"/>
       <w:r>
         <w:rPr>
           <w:noProof w:val="0"/>
@@ -19299,7 +19296,7 @@
         </w:rPr>
         <w:t>Resource</w:t>
       </w:r>
-      <w:bookmarkEnd w:id="135"/>
+      <w:bookmarkEnd w:id="137"/>
     </w:p>
     <w:p>
       <w:pPr>
@@ -19380,7 +19377,7 @@
           <w:noProof w:val="0"/>
         </w:rPr>
       </w:pPr>
-      <w:bookmarkStart w:id="136" w:name="_Toc534976192"/>
+      <w:bookmarkStart w:id="138" w:name="_Toc534976192"/>
       <w:r>
         <w:rPr>
           <w:noProof w:val="0"/>
@@ -19399,7 +19396,7 @@
         </w:rPr>
         <w:t xml:space="preserve"> message</w:t>
       </w:r>
-      <w:bookmarkEnd w:id="136"/>
+      <w:bookmarkEnd w:id="138"/>
     </w:p>
     <w:p>
       <w:pPr>
@@ -19438,7 +19435,7 @@
           <w:noProof w:val="0"/>
         </w:rPr>
       </w:pPr>
-      <w:bookmarkStart w:id="137" w:name="_Toc534976193"/>
+      <w:bookmarkStart w:id="139" w:name="_Toc534976193"/>
       <w:r>
         <w:rPr>
           <w:noProof w:val="0"/>
@@ -19451,7 +19448,7 @@
         </w:rPr>
         <w:t>.4.3.1 Trigger Events</w:t>
       </w:r>
-      <w:bookmarkEnd w:id="137"/>
+      <w:bookmarkEnd w:id="139"/>
     </w:p>
     <w:p>
       <w:pPr>
@@ -19502,7 +19499,7 @@
           <w:noProof w:val="0"/>
         </w:rPr>
       </w:pPr>
-      <w:bookmarkStart w:id="138" w:name="_Toc534976194"/>
+      <w:bookmarkStart w:id="140" w:name="_Toc534976194"/>
       <w:r>
         <w:rPr>
           <w:noProof w:val="0"/>
@@ -19515,7 +19512,7 @@
         </w:rPr>
         <w:t>.4.3.2 Message Semantics</w:t>
       </w:r>
-      <w:bookmarkEnd w:id="138"/>
+      <w:bookmarkEnd w:id="140"/>
     </w:p>
     <w:p>
       <w:pPr>
@@ -19714,7 +19711,7 @@
           <w:noProof w:val="0"/>
         </w:rPr>
       </w:pPr>
-      <w:bookmarkStart w:id="139" w:name="_Toc534976195"/>
+      <w:bookmarkStart w:id="141" w:name="_Toc534976195"/>
       <w:r>
         <w:rPr>
           <w:noProof w:val="0"/>
@@ -19739,7 +19736,7 @@
         </w:rPr>
         <w:t>.3 Expected Actions</w:t>
       </w:r>
-      <w:bookmarkEnd w:id="139"/>
+      <w:bookmarkEnd w:id="141"/>
     </w:p>
     <w:p>
       <w:pPr>
@@ -19975,7 +19972,7 @@
             <w:pPr>
               <w:pStyle w:val="TableEntry"/>
             </w:pPr>
-            <w:ins w:id="140" w:author="John Moehrke" w:date="2019-02-22T14:46:00Z">
+            <w:ins w:id="142" w:author="John Moehrke" w:date="2019-02-22T14:46:00Z">
               <w:r>
                 <w:fldChar w:fldCharType="begin"/>
               </w:r>
@@ -20029,7 +20026,7 @@
           <w:noProof w:val="0"/>
         </w:rPr>
       </w:pPr>
-      <w:bookmarkStart w:id="141" w:name="_Toc534976196"/>
+      <w:bookmarkStart w:id="143" w:name="_Toc534976196"/>
       <w:r>
         <w:rPr>
           <w:noProof w:val="0"/>
@@ -20048,7 +20045,7 @@
         </w:rPr>
         <w:t xml:space="preserve"> message</w:t>
       </w:r>
-      <w:bookmarkEnd w:id="141"/>
+      <w:bookmarkEnd w:id="143"/>
     </w:p>
     <w:p>
       <w:pPr>
@@ -20135,7 +20132,7 @@
           <w:noProof w:val="0"/>
         </w:rPr>
       </w:pPr>
-      <w:bookmarkStart w:id="142" w:name="_Toc534976197"/>
+      <w:bookmarkStart w:id="144" w:name="_Toc534976197"/>
       <w:r>
         <w:rPr>
           <w:noProof w:val="0"/>
@@ -20160,7 +20157,7 @@
         </w:rPr>
         <w:t>.1 Trigger Events</w:t>
       </w:r>
-      <w:bookmarkEnd w:id="142"/>
+      <w:bookmarkEnd w:id="144"/>
     </w:p>
     <w:p>
       <w:pPr>
@@ -20193,7 +20190,7 @@
           <w:noProof w:val="0"/>
         </w:rPr>
       </w:pPr>
-      <w:bookmarkStart w:id="143" w:name="_Toc534976198"/>
+      <w:bookmarkStart w:id="145" w:name="_Toc534976198"/>
       <w:r>
         <w:rPr>
           <w:noProof w:val="0"/>
@@ -20218,7 +20215,7 @@
         </w:rPr>
         <w:t>.2 Message Semantics</w:t>
       </w:r>
-      <w:bookmarkEnd w:id="143"/>
+      <w:bookmarkEnd w:id="145"/>
     </w:p>
     <w:p>
       <w:pPr>
@@ -20305,7 +20302,7 @@
           <w:noProof w:val="0"/>
         </w:rPr>
       </w:pPr>
-      <w:bookmarkStart w:id="144" w:name="_Toc534976199"/>
+      <w:bookmarkStart w:id="146" w:name="_Toc534976199"/>
       <w:r>
         <w:rPr>
           <w:noProof w:val="0"/>
@@ -20355,7 +20352,7 @@
         </w:rPr>
         <w:t>Patient Resource Response</w:t>
       </w:r>
-      <w:bookmarkEnd w:id="144"/>
+      <w:bookmarkEnd w:id="146"/>
     </w:p>
     <w:p>
       <w:pPr>
@@ -20437,7 +20434,7 @@
           <w:noProof w:val="0"/>
         </w:rPr>
       </w:pPr>
-      <w:bookmarkStart w:id="145" w:name="_Toc534976200"/>
+      <w:bookmarkStart w:id="147" w:name="_Toc534976200"/>
       <w:r>
         <w:rPr>
           <w:noProof w:val="0"/>
@@ -20462,7 +20459,7 @@
         </w:rPr>
         <w:t xml:space="preserve"> Security Considerations</w:t>
       </w:r>
-      <w:bookmarkEnd w:id="145"/>
+      <w:bookmarkEnd w:id="147"/>
     </w:p>
     <w:p>
       <w:pPr>
@@ -20489,7 +20486,7 @@
           <w:noProof w:val="0"/>
         </w:rPr>
       </w:pPr>
-      <w:bookmarkStart w:id="146" w:name="_Toc534976201"/>
+      <w:bookmarkStart w:id="148" w:name="_Toc534976201"/>
       <w:r>
         <w:rPr>
           <w:noProof w:val="0"/>
@@ -20502,7 +20499,7 @@
         </w:rPr>
         <w:t>.5.1 Security Audit Considerations</w:t>
       </w:r>
-      <w:bookmarkEnd w:id="146"/>
+      <w:bookmarkEnd w:id="148"/>
     </w:p>
     <w:p>
       <w:pPr>
@@ -20658,12 +20655,12 @@
           <w:highlight w:val="yellow"/>
         </w:rPr>
       </w:pPr>
-      <w:bookmarkStart w:id="147" w:name="_Toc534976202"/>
+      <w:bookmarkStart w:id="149" w:name="_Toc534976202"/>
       <w:r>
         <w:lastRenderedPageBreak/>
         <w:t>Appendices</w:t>
       </w:r>
-      <w:bookmarkEnd w:id="147"/>
+      <w:bookmarkEnd w:id="149"/>
       <w:r>
         <w:rPr>
           <w:highlight w:val="yellow"/>
@@ -20706,7 +20703,7 @@
           <w:noProof w:val="0"/>
         </w:rPr>
       </w:pPr>
-      <w:bookmarkStart w:id="148" w:name="_Toc534976203"/>
+      <w:bookmarkStart w:id="150" w:name="_Toc534976203"/>
       <w:r>
         <w:rPr>
           <w:strike/>
@@ -20715,7 +20712,7 @@
         <w:lastRenderedPageBreak/>
         <w:t>Appendix M Using Patient Demographics Query in a Multi-Domain Environment</w:t>
       </w:r>
-      <w:bookmarkEnd w:id="148"/>
+      <w:bookmarkEnd w:id="150"/>
     </w:p>
     <w:p>
       <w:pPr>
@@ -20730,7 +20727,7 @@
           <w:u w:val="single"/>
         </w:rPr>
       </w:pPr>
-      <w:bookmarkStart w:id="149" w:name="_Toc534976204"/>
+      <w:bookmarkStart w:id="151" w:name="_Toc534976204"/>
       <w:r>
         <w:rPr>
           <w:noProof w:val="0"/>
@@ -20738,7 +20735,7 @@
         </w:rPr>
         <w:t>Appendix M Patient Demographics Query Implementation Guidance</w:t>
       </w:r>
-      <w:bookmarkEnd w:id="149"/>
+      <w:bookmarkEnd w:id="151"/>
     </w:p>
     <w:p>
       <w:pPr>
@@ -20770,14 +20767,14 @@
           <w:noProof w:val="0"/>
         </w:rPr>
       </w:pPr>
-      <w:bookmarkStart w:id="150" w:name="_Toc534976205"/>
+      <w:bookmarkStart w:id="152" w:name="_Toc534976205"/>
       <w:r>
         <w:rPr>
           <w:noProof w:val="0"/>
         </w:rPr>
         <w:t>M.4 Data Elements Patient Demographics Query Profiles</w:t>
       </w:r>
-      <w:bookmarkEnd w:id="150"/>
+      <w:bookmarkEnd w:id="152"/>
     </w:p>
     <w:p>
       <w:pPr>
@@ -20865,14 +20862,14 @@
           <w:noProof w:val="0"/>
         </w:rPr>
       </w:pPr>
-      <w:bookmarkStart w:id="151" w:name="_Toc534976206"/>
+      <w:bookmarkStart w:id="153" w:name="_Toc534976206"/>
       <w:r>
         <w:rPr>
           <w:noProof w:val="0"/>
         </w:rPr>
         <w:t>M.4.1 Patient Demographics Query Data Fields</w:t>
       </w:r>
-      <w:bookmarkEnd w:id="151"/>
+      <w:bookmarkEnd w:id="153"/>
       <w:r>
         <w:rPr>
           <w:noProof w:val="0"/>
@@ -22181,14 +22178,14 @@
           <w:noProof w:val="0"/>
         </w:rPr>
       </w:pPr>
-      <w:bookmarkStart w:id="152" w:name="_Toc534976207"/>
+      <w:bookmarkStart w:id="154" w:name="_Toc534976207"/>
       <w:r>
         <w:rPr>
           <w:noProof w:val="0"/>
         </w:rPr>
         <w:t>M.4.2 Patient Demographics Query Parameters</w:t>
       </w:r>
-      <w:bookmarkEnd w:id="152"/>
+      <w:bookmarkEnd w:id="154"/>
     </w:p>
     <w:p>
       <w:pPr>
@@ -23179,26 +23176,24 @@
       <w:r>
         <w:t xml:space="preserve"> </w:t>
       </w:r>
-      <w:bookmarkStart w:id="153" w:name="_IHEActCode_Vocabulary"/>
-      <w:bookmarkStart w:id="154" w:name="_IHERoleCode_Vocabulary"/>
-      <w:bookmarkStart w:id="155" w:name="_6.2.1.1.6.1_Service_Event"/>
-      <w:bookmarkStart w:id="156" w:name="_6.2.1.1.6.2_Medications_Section"/>
-      <w:bookmarkStart w:id="157" w:name="_6.2.1.1.6.3_Allergies_and"/>
-      <w:bookmarkStart w:id="158" w:name="_6.2.2.1.1__Problem"/>
-      <w:bookmarkStart w:id="159" w:name="_6.2.3.1_Encompassing_Encounter"/>
-      <w:bookmarkStart w:id="160" w:name="_6.2.3.1.1_Responsible_Party"/>
-      <w:bookmarkStart w:id="161" w:name="_6.2.3.1.2_Health_Care"/>
-      <w:bookmarkStart w:id="162" w:name="_6.2.4.4.1__Simple"/>
-      <w:bookmarkStart w:id="163" w:name="_Toc335730763"/>
-      <w:bookmarkStart w:id="164" w:name="_Toc336000666"/>
-      <w:bookmarkStart w:id="165" w:name="_Toc336002388"/>
-      <w:bookmarkStart w:id="166" w:name="_Toc336006583"/>
-      <w:bookmarkStart w:id="167" w:name="_Toc335730764"/>
-      <w:bookmarkStart w:id="168" w:name="_Toc336000667"/>
-      <w:bookmarkStart w:id="169" w:name="_Toc336002389"/>
-      <w:bookmarkStart w:id="170" w:name="_Toc336006584"/>
-      <w:bookmarkEnd w:id="153"/>
-      <w:bookmarkEnd w:id="154"/>
+      <w:bookmarkStart w:id="155" w:name="_IHEActCode_Vocabulary"/>
+      <w:bookmarkStart w:id="156" w:name="_IHERoleCode_Vocabulary"/>
+      <w:bookmarkStart w:id="157" w:name="_6.2.1.1.6.1_Service_Event"/>
+      <w:bookmarkStart w:id="158" w:name="_6.2.1.1.6.2_Medications_Section"/>
+      <w:bookmarkStart w:id="159" w:name="_6.2.1.1.6.3_Allergies_and"/>
+      <w:bookmarkStart w:id="160" w:name="_6.2.2.1.1__Problem"/>
+      <w:bookmarkStart w:id="161" w:name="_6.2.3.1_Encompassing_Encounter"/>
+      <w:bookmarkStart w:id="162" w:name="_6.2.3.1.1_Responsible_Party"/>
+      <w:bookmarkStart w:id="163" w:name="_6.2.3.1.2_Health_Care"/>
+      <w:bookmarkStart w:id="164" w:name="_6.2.4.4.1__Simple"/>
+      <w:bookmarkStart w:id="165" w:name="_Toc335730763"/>
+      <w:bookmarkStart w:id="166" w:name="_Toc336000666"/>
+      <w:bookmarkStart w:id="167" w:name="_Toc336002388"/>
+      <w:bookmarkStart w:id="168" w:name="_Toc336006583"/>
+      <w:bookmarkStart w:id="169" w:name="_Toc335730764"/>
+      <w:bookmarkStart w:id="170" w:name="_Toc336000667"/>
+      <w:bookmarkStart w:id="171" w:name="_Toc336002389"/>
+      <w:bookmarkStart w:id="172" w:name="_Toc336006584"/>
       <w:bookmarkEnd w:id="155"/>
       <w:bookmarkEnd w:id="156"/>
       <w:bookmarkEnd w:id="157"/>
@@ -23215,6 +23210,8 @@
       <w:bookmarkEnd w:id="168"/>
       <w:bookmarkEnd w:id="169"/>
       <w:bookmarkEnd w:id="170"/>
+      <w:bookmarkEnd w:id="171"/>
+      <w:bookmarkEnd w:id="172"/>
     </w:p>
     <w:sectPr>
       <w:headerReference w:type="default" r:id="rId35"/>
@@ -23324,7 +23321,7 @@
         <w:sz w:val="20"/>
       </w:rPr>
     </w:pPr>
-    <w:bookmarkStart w:id="171" w:name="_Toc473170355"/>
+    <w:bookmarkStart w:id="173" w:name="_Toc473170355"/>
     <w:r>
       <w:rPr>
         <w:sz w:val="20"/>
@@ -23380,7 +23377,7 @@
       <w:tab/>
       <w:t>Copyright © 2019: IHE International, Inc.</w:t>
     </w:r>
-    <w:bookmarkEnd w:id="171"/>
+    <w:bookmarkEnd w:id="173"/>
   </w:p>
   <w:p>
     <w:pPr>
@@ -34491,7 +34488,7 @@
 </file>
 
 <file path=customXml/itemProps1.xml><?xml version="1.0" encoding="utf-8"?>
-<ds:datastoreItem xmlns:ds="http://schemas.openxmlformats.org/officeDocument/2006/customXml" ds:itemID="{BD1F57C3-2E6E-4FC1-8016-FE598655A670}">
+<ds:datastoreItem xmlns:ds="http://schemas.openxmlformats.org/officeDocument/2006/customXml" ds:itemID="{3248CCF4-4641-42D4-8416-57910946EA36}">
   <ds:schemaRefs>
     <ds:schemaRef ds:uri="http://schemas.openxmlformats.org/officeDocument/2006/bibliography"/>
   </ds:schemaRefs>

</xml_diff>